<commit_message>
updated UAT and ran the manual test
</commit_message>
<xml_diff>
--- a/UAT/bug3.docx
+++ b/UAT/bug3.docx
@@ -224,7 +224,25 @@
                 <w:sz w:val="24"/>
                 <w:szCs w:val="24"/>
               </w:rPr>
-              <w:t>Crown and Anchor game have an approximate 8% bias to the house. The win+lose ratio should equal approximately 0.42. This does not appear to be the case</w:t>
+              <w:t xml:space="preserve">Crown and Anchor game have an approximate 8% bias to the house. The </w:t>
+            </w:r>
+            <w:proofErr w:type="spellStart"/>
+            <w:r>
+              <w:rPr>
+                <w:color w:val="0000FF"/>
+                <w:sz w:val="24"/>
+                <w:szCs w:val="24"/>
+              </w:rPr>
+              <w:t>win+lose</w:t>
+            </w:r>
+            <w:proofErr w:type="spellEnd"/>
+            <w:r>
+              <w:rPr>
+                <w:color w:val="0000FF"/>
+                <w:sz w:val="24"/>
+                <w:szCs w:val="24"/>
+              </w:rPr>
+              <w:t xml:space="preserve"> ratio should equal approximately 0.42. This does not appear to be the case</w:t>
             </w:r>
           </w:p>
         </w:tc>
@@ -343,6 +361,14 @@
                 <w:szCs w:val="24"/>
               </w:rPr>
             </w:pPr>
+            <w:r>
+              <w:rPr>
+                <w:color w:val="0000FF"/>
+                <w:sz w:val="24"/>
+                <w:szCs w:val="24"/>
+              </w:rPr>
+              <w:t>Once the game has finished the reported win ratio should be around 0.42. Because this value is only an approximate and the game is random we are going to say that an acceptable difference is minus/plus two percent in either direction. This means that the win ratio can be anywhere between 0.4 and 0.44 to be acceptable.</w:t>
+            </w:r>
           </w:p>
         </w:tc>
       </w:tr>
@@ -416,6 +442,15 @@
                 <w:sz w:val="24"/>
               </w:rPr>
             </w:pPr>
+            <w:r>
+              <w:rPr>
+                <w:b/>
+                <w:bCs/>
+                <w:color w:val="FF0000"/>
+                <w:sz w:val="24"/>
+              </w:rPr>
+              <w:t>In order to test this bug the game must be played a few times. We know the bug does exist as it was reported so the game needs to be player until the ratio is off. In order to confirm the bug we will also say that if the bug does not show up after 20 games then the bug doesn’t actually exist. A pass will indicate that the bug does in fact exist</w:t>
+            </w:r>
           </w:p>
           <w:p>
             <w:pPr>
@@ -711,6 +746,9 @@
               <w:spacing w:before="80" w:after="80"/>
               <w:jc w:val="center"/>
             </w:pPr>
+            <w:r>
+              <w:t>x</w:t>
+            </w:r>
           </w:p>
         </w:tc>
         <w:tc>
@@ -800,8 +838,6 @@
               </w:rPr>
               <w:t>The ratio that the house is winning/losing at should not be close to 0.42</w:t>
             </w:r>
-            <w:bookmarkStart w:id="0" w:name="_GoBack"/>
-            <w:bookmarkEnd w:id="0"/>
           </w:p>
         </w:tc>
         <w:tc>
@@ -814,6 +850,9 @@
               <w:spacing w:before="80" w:after="80"/>
               <w:jc w:val="center"/>
             </w:pPr>
+            <w:r>
+              <w:t>x</w:t>
+            </w:r>
           </w:p>
         </w:tc>
         <w:tc>
@@ -955,552 +994,709 @@
         <w:spacing w:before="0" w:after="0"/>
       </w:pPr>
     </w:p>
-    <w:tbl>
-      <w:tblPr>
-        <w:tblW w:w="0" w:type="auto"/>
-        <w:tblBorders>
-          <w:top w:val="single" w:sz="4" w:space="0" w:color="auto"/>
-          <w:left w:val="single" w:sz="4" w:space="0" w:color="auto"/>
-          <w:bottom w:val="single" w:sz="4" w:space="0" w:color="auto"/>
-          <w:right w:val="single" w:sz="4" w:space="0" w:color="auto"/>
-          <w:insideH w:val="single" w:sz="4" w:space="0" w:color="auto"/>
-          <w:insideV w:val="single" w:sz="4" w:space="0" w:color="auto"/>
-        </w:tblBorders>
-        <w:tblLook w:val="01E0" w:firstRow="1" w:lastRow="1" w:firstColumn="1" w:lastColumn="1" w:noHBand="0" w:noVBand="0"/>
-      </w:tblPr>
-      <w:tblGrid>
-        <w:gridCol w:w="2448"/>
-        <w:gridCol w:w="1944"/>
-        <w:gridCol w:w="2196"/>
-        <w:gridCol w:w="2196"/>
-        <w:gridCol w:w="2196"/>
-        <w:gridCol w:w="2196"/>
-      </w:tblGrid>
-      <w:tr>
-        <w:tc>
-          <w:tcPr>
-            <w:tcW w:w="13176" w:type="dxa"/>
-            <w:gridSpan w:val="6"/>
-            <w:tcBorders>
-              <w:top w:val="single" w:sz="4" w:space="0" w:color="auto"/>
-              <w:left w:val="single" w:sz="4" w:space="0" w:color="auto"/>
-              <w:bottom w:val="single" w:sz="4" w:space="0" w:color="auto"/>
-              <w:right w:val="single" w:sz="4" w:space="0" w:color="auto"/>
-            </w:tcBorders>
-            <w:shd w:val="clear" w:color="auto" w:fill="E6E6E6"/>
-          </w:tcPr>
-          <w:p>
-            <w:pPr>
-              <w:pStyle w:val="bp"/>
-              <w:spacing w:before="0" w:after="0"/>
-              <w:jc w:val="center"/>
-              <w:rPr>
-                <w:b/>
-              </w:rPr>
-            </w:pPr>
-            <w:r>
-              <w:rPr>
-                <w:b/>
-              </w:rPr>
-              <w:t>Test Data Table</w:t>
-            </w:r>
-          </w:p>
-        </w:tc>
-      </w:tr>
-      <w:tr>
-        <w:tc>
-          <w:tcPr>
-            <w:tcW w:w="2448" w:type="dxa"/>
-            <w:tcBorders>
-              <w:top w:val="single" w:sz="4" w:space="0" w:color="auto"/>
-              <w:left w:val="single" w:sz="4" w:space="0" w:color="auto"/>
-              <w:bottom w:val="single" w:sz="4" w:space="0" w:color="auto"/>
-              <w:right w:val="single" w:sz="4" w:space="0" w:color="auto"/>
-            </w:tcBorders>
-            <w:shd w:val="clear" w:color="auto" w:fill="E6E6E6"/>
-          </w:tcPr>
-          <w:p>
-            <w:pPr>
-              <w:pStyle w:val="bp"/>
-              <w:spacing w:before="0" w:after="0"/>
-              <w:rPr>
-                <w:b/>
-                <w:color w:val="0000FF"/>
-              </w:rPr>
-            </w:pPr>
-          </w:p>
-        </w:tc>
-        <w:tc>
-          <w:tcPr>
-            <w:tcW w:w="1944" w:type="dxa"/>
-            <w:tcBorders>
-              <w:top w:val="single" w:sz="4" w:space="0" w:color="auto"/>
-              <w:left w:val="single" w:sz="4" w:space="0" w:color="auto"/>
-              <w:bottom w:val="single" w:sz="4" w:space="0" w:color="auto"/>
-              <w:right w:val="single" w:sz="4" w:space="0" w:color="auto"/>
-            </w:tcBorders>
-            <w:shd w:val="clear" w:color="auto" w:fill="E6E6E6"/>
-          </w:tcPr>
-          <w:p>
-            <w:pPr>
-              <w:pStyle w:val="bp"/>
-              <w:spacing w:before="0" w:after="0"/>
-              <w:jc w:val="center"/>
-              <w:rPr>
-                <w:b/>
-              </w:rPr>
-            </w:pPr>
-            <w:r>
-              <w:rPr>
-                <w:b/>
-              </w:rPr>
-              <w:t>1</w:t>
-            </w:r>
-          </w:p>
-        </w:tc>
-        <w:tc>
-          <w:tcPr>
-            <w:tcW w:w="2196" w:type="dxa"/>
-            <w:tcBorders>
-              <w:top w:val="single" w:sz="4" w:space="0" w:color="auto"/>
-              <w:left w:val="single" w:sz="4" w:space="0" w:color="auto"/>
-              <w:bottom w:val="single" w:sz="4" w:space="0" w:color="auto"/>
-              <w:right w:val="single" w:sz="4" w:space="0" w:color="auto"/>
-            </w:tcBorders>
-            <w:shd w:val="clear" w:color="auto" w:fill="E6E6E6"/>
-          </w:tcPr>
-          <w:p>
-            <w:pPr>
-              <w:pStyle w:val="bp"/>
-              <w:spacing w:before="0" w:after="0"/>
-              <w:jc w:val="center"/>
-              <w:rPr>
-                <w:b/>
-              </w:rPr>
-            </w:pPr>
-            <w:r>
-              <w:rPr>
-                <w:b/>
-              </w:rPr>
-              <w:t>2</w:t>
-            </w:r>
-          </w:p>
-        </w:tc>
-        <w:tc>
-          <w:tcPr>
-            <w:tcW w:w="2196" w:type="dxa"/>
-            <w:tcBorders>
-              <w:top w:val="single" w:sz="4" w:space="0" w:color="auto"/>
-              <w:left w:val="single" w:sz="4" w:space="0" w:color="auto"/>
-              <w:bottom w:val="single" w:sz="4" w:space="0" w:color="auto"/>
-              <w:right w:val="single" w:sz="4" w:space="0" w:color="auto"/>
-            </w:tcBorders>
-            <w:shd w:val="clear" w:color="auto" w:fill="E6E6E6"/>
-          </w:tcPr>
-          <w:p>
-            <w:pPr>
-              <w:pStyle w:val="bp"/>
-              <w:spacing w:before="0" w:after="0"/>
-              <w:jc w:val="center"/>
-              <w:rPr>
-                <w:b/>
-              </w:rPr>
-            </w:pPr>
-            <w:r>
-              <w:rPr>
-                <w:b/>
-              </w:rPr>
-              <w:t>3</w:t>
-            </w:r>
-          </w:p>
-        </w:tc>
-        <w:tc>
-          <w:tcPr>
-            <w:tcW w:w="2196" w:type="dxa"/>
-            <w:tcBorders>
-              <w:top w:val="single" w:sz="4" w:space="0" w:color="auto"/>
-              <w:left w:val="single" w:sz="4" w:space="0" w:color="auto"/>
-              <w:bottom w:val="single" w:sz="4" w:space="0" w:color="auto"/>
-              <w:right w:val="single" w:sz="4" w:space="0" w:color="auto"/>
-            </w:tcBorders>
-            <w:shd w:val="clear" w:color="auto" w:fill="E6E6E6"/>
-          </w:tcPr>
-          <w:p>
-            <w:pPr>
-              <w:pStyle w:val="bp"/>
-              <w:spacing w:before="0" w:after="0"/>
-              <w:jc w:val="center"/>
-              <w:rPr>
-                <w:b/>
-              </w:rPr>
-            </w:pPr>
-            <w:r>
-              <w:rPr>
-                <w:b/>
-              </w:rPr>
-              <w:t>4</w:t>
-            </w:r>
-          </w:p>
-        </w:tc>
-        <w:tc>
-          <w:tcPr>
-            <w:tcW w:w="2196" w:type="dxa"/>
-            <w:tcBorders>
-              <w:top w:val="single" w:sz="4" w:space="0" w:color="auto"/>
-              <w:left w:val="single" w:sz="4" w:space="0" w:color="auto"/>
-              <w:bottom w:val="single" w:sz="4" w:space="0" w:color="auto"/>
-              <w:right w:val="single" w:sz="4" w:space="0" w:color="auto"/>
-            </w:tcBorders>
-            <w:shd w:val="clear" w:color="auto" w:fill="E6E6E6"/>
-          </w:tcPr>
-          <w:p>
-            <w:pPr>
-              <w:pStyle w:val="bp"/>
-              <w:spacing w:before="0" w:after="0"/>
-              <w:jc w:val="center"/>
-              <w:rPr>
-                <w:b/>
-              </w:rPr>
-            </w:pPr>
-            <w:r>
-              <w:rPr>
-                <w:b/>
-              </w:rPr>
-              <w:t>5</w:t>
-            </w:r>
-          </w:p>
-        </w:tc>
-      </w:tr>
-      <w:tr>
-        <w:tc>
-          <w:tcPr>
-            <w:tcW w:w="2448" w:type="dxa"/>
-            <w:tcBorders>
-              <w:top w:val="single" w:sz="4" w:space="0" w:color="auto"/>
-            </w:tcBorders>
-            <w:shd w:val="clear" w:color="auto" w:fill="E0E0E0"/>
-          </w:tcPr>
-          <w:p>
-            <w:pPr>
-              <w:pStyle w:val="bp"/>
-              <w:spacing w:before="0" w:after="0"/>
-              <w:rPr>
-                <w:color w:val="0000FF"/>
-              </w:rPr>
-            </w:pPr>
-            <w:r>
-              <w:rPr>
-                <w:color w:val="0000FF"/>
-              </w:rPr>
-              <w:t>[Data field 1]</w:t>
-            </w:r>
-          </w:p>
-        </w:tc>
-        <w:tc>
-          <w:tcPr>
-            <w:tcW w:w="1944" w:type="dxa"/>
-            <w:tcBorders>
-              <w:top w:val="single" w:sz="4" w:space="0" w:color="auto"/>
-            </w:tcBorders>
-            <w:shd w:val="clear" w:color="auto" w:fill="auto"/>
-          </w:tcPr>
-          <w:p>
-            <w:pPr>
-              <w:pStyle w:val="bp"/>
-              <w:spacing w:before="0" w:after="0"/>
-              <w:rPr>
-                <w:color w:val="0000FF"/>
-              </w:rPr>
-            </w:pPr>
-            <w:r>
-              <w:rPr>
-                <w:color w:val="0000FF"/>
-              </w:rPr>
-              <w:t>[</w:t>
-            </w:r>
-            <w:r>
-              <w:rPr>
-                <w:color w:val="0000FF"/>
-              </w:rPr>
-              <w:t xml:space="preserve">data set 1 </w:t>
-            </w:r>
-            <w:r>
-              <w:rPr>
-                <w:color w:val="0000FF"/>
-              </w:rPr>
-              <w:t>input value</w:t>
-            </w:r>
-            <w:r>
-              <w:rPr>
-                <w:color w:val="0000FF"/>
-              </w:rPr>
-              <w:t xml:space="preserve"> for field 1</w:t>
-            </w:r>
-            <w:r>
-              <w:rPr>
-                <w:color w:val="0000FF"/>
-              </w:rPr>
-              <w:t>]</w:t>
-            </w:r>
-          </w:p>
-        </w:tc>
-        <w:tc>
-          <w:tcPr>
-            <w:tcW w:w="2196" w:type="dxa"/>
-            <w:tcBorders>
-              <w:top w:val="single" w:sz="4" w:space="0" w:color="auto"/>
-            </w:tcBorders>
-            <w:shd w:val="clear" w:color="auto" w:fill="auto"/>
-          </w:tcPr>
-          <w:p>
-            <w:pPr>
-              <w:pStyle w:val="bp"/>
-              <w:spacing w:before="0" w:after="0"/>
-            </w:pPr>
-          </w:p>
-        </w:tc>
-        <w:tc>
-          <w:tcPr>
-            <w:tcW w:w="2196" w:type="dxa"/>
-            <w:tcBorders>
-              <w:top w:val="single" w:sz="4" w:space="0" w:color="auto"/>
-            </w:tcBorders>
-            <w:shd w:val="clear" w:color="auto" w:fill="auto"/>
-          </w:tcPr>
-          <w:p>
-            <w:pPr>
-              <w:pStyle w:val="bp"/>
-              <w:spacing w:before="0" w:after="0"/>
-            </w:pPr>
-          </w:p>
-        </w:tc>
-        <w:tc>
-          <w:tcPr>
-            <w:tcW w:w="2196" w:type="dxa"/>
-            <w:tcBorders>
-              <w:top w:val="single" w:sz="4" w:space="0" w:color="auto"/>
-            </w:tcBorders>
-            <w:shd w:val="clear" w:color="auto" w:fill="auto"/>
-          </w:tcPr>
-          <w:p>
-            <w:pPr>
-              <w:pStyle w:val="bp"/>
-              <w:spacing w:before="0" w:after="0"/>
-            </w:pPr>
-          </w:p>
-        </w:tc>
-        <w:tc>
-          <w:tcPr>
-            <w:tcW w:w="2196" w:type="dxa"/>
-            <w:tcBorders>
-              <w:top w:val="single" w:sz="4" w:space="0" w:color="auto"/>
-            </w:tcBorders>
-            <w:shd w:val="clear" w:color="auto" w:fill="auto"/>
-          </w:tcPr>
-          <w:p>
-            <w:pPr>
-              <w:pStyle w:val="bp"/>
-              <w:spacing w:before="0" w:after="0"/>
-            </w:pPr>
-          </w:p>
-        </w:tc>
-      </w:tr>
-      <w:tr>
-        <w:tc>
-          <w:tcPr>
-            <w:tcW w:w="2448" w:type="dxa"/>
-            <w:shd w:val="clear" w:color="auto" w:fill="E0E0E0"/>
-          </w:tcPr>
-          <w:p>
-            <w:pPr>
-              <w:pStyle w:val="bp"/>
-              <w:spacing w:before="0" w:after="0"/>
-              <w:rPr>
-                <w:color w:val="0000FF"/>
-              </w:rPr>
-            </w:pPr>
-            <w:r>
-              <w:rPr>
-                <w:color w:val="0000FF"/>
-              </w:rPr>
-              <w:t>[Data field 2]</w:t>
-            </w:r>
-          </w:p>
-        </w:tc>
-        <w:tc>
-          <w:tcPr>
-            <w:tcW w:w="1944" w:type="dxa"/>
-            <w:shd w:val="clear" w:color="auto" w:fill="auto"/>
-          </w:tcPr>
-          <w:p>
-            <w:pPr>
-              <w:pStyle w:val="bp"/>
-              <w:spacing w:before="0" w:after="0"/>
-              <w:rPr>
-                <w:color w:val="0000FF"/>
-              </w:rPr>
-            </w:pPr>
-            <w:r>
-              <w:rPr>
-                <w:color w:val="0000FF"/>
-              </w:rPr>
-              <w:t>[data set 1 input value for field 2]</w:t>
-            </w:r>
-          </w:p>
-        </w:tc>
-        <w:tc>
-          <w:tcPr>
-            <w:tcW w:w="2196" w:type="dxa"/>
-            <w:shd w:val="clear" w:color="auto" w:fill="auto"/>
-          </w:tcPr>
-          <w:p>
-            <w:pPr>
-              <w:pStyle w:val="bp"/>
-              <w:spacing w:before="0" w:after="0"/>
-            </w:pPr>
-          </w:p>
-        </w:tc>
-        <w:tc>
-          <w:tcPr>
-            <w:tcW w:w="2196" w:type="dxa"/>
-            <w:shd w:val="clear" w:color="auto" w:fill="auto"/>
-          </w:tcPr>
-          <w:p>
-            <w:pPr>
-              <w:pStyle w:val="bp"/>
-              <w:spacing w:before="0" w:after="0"/>
-            </w:pPr>
-          </w:p>
-        </w:tc>
-        <w:tc>
-          <w:tcPr>
-            <w:tcW w:w="2196" w:type="dxa"/>
-            <w:shd w:val="clear" w:color="auto" w:fill="auto"/>
-          </w:tcPr>
-          <w:p>
-            <w:pPr>
-              <w:pStyle w:val="bp"/>
-              <w:spacing w:before="0" w:after="0"/>
-            </w:pPr>
-          </w:p>
-        </w:tc>
-        <w:tc>
-          <w:tcPr>
-            <w:tcW w:w="2196" w:type="dxa"/>
-            <w:shd w:val="clear" w:color="auto" w:fill="auto"/>
-          </w:tcPr>
-          <w:p>
-            <w:pPr>
-              <w:pStyle w:val="bp"/>
-              <w:spacing w:before="0" w:after="0"/>
-            </w:pPr>
-          </w:p>
-        </w:tc>
-      </w:tr>
-      <w:tr>
-        <w:tc>
-          <w:tcPr>
-            <w:tcW w:w="2448" w:type="dxa"/>
-            <w:shd w:val="clear" w:color="auto" w:fill="E0E0E0"/>
-          </w:tcPr>
-          <w:p>
-            <w:pPr>
-              <w:pStyle w:val="bp"/>
-              <w:spacing w:before="0" w:after="0"/>
-              <w:rPr>
-                <w:color w:val="0000FF"/>
-              </w:rPr>
-            </w:pPr>
-            <w:r>
-              <w:rPr>
-                <w:color w:val="0000FF"/>
-              </w:rPr>
-              <w:t>[Data field 3]</w:t>
-            </w:r>
-          </w:p>
-        </w:tc>
-        <w:tc>
-          <w:tcPr>
-            <w:tcW w:w="1944" w:type="dxa"/>
-            <w:shd w:val="clear" w:color="auto" w:fill="auto"/>
-          </w:tcPr>
-          <w:p>
-            <w:pPr>
-              <w:pStyle w:val="bp"/>
-              <w:spacing w:before="0" w:after="0"/>
-              <w:rPr>
-                <w:color w:val="0000FF"/>
-              </w:rPr>
-            </w:pPr>
-            <w:r>
-              <w:rPr>
-                <w:color w:val="0000FF"/>
-              </w:rPr>
-              <w:t>[data set 1 input value for field 3]</w:t>
-            </w:r>
-          </w:p>
-        </w:tc>
-        <w:tc>
-          <w:tcPr>
-            <w:tcW w:w="2196" w:type="dxa"/>
-            <w:shd w:val="clear" w:color="auto" w:fill="auto"/>
-          </w:tcPr>
-          <w:p>
-            <w:pPr>
-              <w:pStyle w:val="bp"/>
-              <w:spacing w:before="0" w:after="0"/>
-            </w:pPr>
-          </w:p>
-        </w:tc>
-        <w:tc>
-          <w:tcPr>
-            <w:tcW w:w="2196" w:type="dxa"/>
-            <w:shd w:val="clear" w:color="auto" w:fill="auto"/>
-          </w:tcPr>
-          <w:p>
-            <w:pPr>
-              <w:pStyle w:val="bp"/>
-              <w:spacing w:before="0" w:after="0"/>
-            </w:pPr>
-          </w:p>
-        </w:tc>
-        <w:tc>
-          <w:tcPr>
-            <w:tcW w:w="2196" w:type="dxa"/>
-            <w:shd w:val="clear" w:color="auto" w:fill="auto"/>
-          </w:tcPr>
-          <w:p>
-            <w:pPr>
-              <w:pStyle w:val="bp"/>
-              <w:spacing w:before="0" w:after="0"/>
-            </w:pPr>
-          </w:p>
-        </w:tc>
-        <w:tc>
-          <w:tcPr>
-            <w:tcW w:w="2196" w:type="dxa"/>
-            <w:shd w:val="clear" w:color="auto" w:fill="auto"/>
-          </w:tcPr>
-          <w:p>
-            <w:pPr>
-              <w:pStyle w:val="bp"/>
-              <w:spacing w:before="0" w:after="0"/>
-            </w:pPr>
-          </w:p>
-        </w:tc>
-      </w:tr>
-    </w:tbl>
+    <w:p>
+      <w:pPr>
+        <w:pStyle w:val="Heading1"/>
+      </w:pPr>
+      <w:r>
+        <w:t>Test Result</w:t>
+      </w:r>
+    </w:p>
+    <w:p>
+      <w:pPr>
+        <w:pStyle w:val="Subtitle"/>
+      </w:pPr>
+      <w:r>
+        <w:t>Output from game</w:t>
+      </w:r>
+    </w:p>
+    <w:p>
+      <w:pPr>
+        <w:autoSpaceDE w:val="0"/>
+        <w:autoSpaceDN w:val="0"/>
+        <w:adjustRightInd w:val="0"/>
+        <w:rPr>
+          <w:rFonts w:ascii="Consolas" w:hAnsi="Consolas" w:cs="Consolas"/>
+          <w:b/>
+          <w:color w:val="000000"/>
+          <w:sz w:val="20"/>
+          <w:lang w:eastAsia="en-AU"/>
+        </w:rPr>
+      </w:pPr>
+      <w:r>
+        <w:rPr>
+          <w:rFonts w:ascii="Consolas" w:hAnsi="Consolas" w:cs="Consolas"/>
+          <w:b/>
+          <w:color w:val="000000"/>
+          <w:sz w:val="20"/>
+          <w:lang w:eastAsia="en-AU"/>
+        </w:rPr>
+        <w:t>Run One</w:t>
+      </w:r>
+    </w:p>
+    <w:p>
+      <w:pPr>
+        <w:autoSpaceDE w:val="0"/>
+        <w:autoSpaceDN w:val="0"/>
+        <w:adjustRightInd w:val="0"/>
+        <w:rPr>
+          <w:rFonts w:ascii="Consolas" w:hAnsi="Consolas" w:cs="Consolas"/>
+          <w:sz w:val="20"/>
+          <w:lang w:eastAsia="en-AU"/>
+        </w:rPr>
+      </w:pPr>
+      <w:r>
+        <w:rPr>
+          <w:rFonts w:ascii="Consolas" w:hAnsi="Consolas" w:cs="Consolas"/>
+          <w:color w:val="000000"/>
+          <w:sz w:val="20"/>
+          <w:lang w:eastAsia="en-AU"/>
+        </w:rPr>
+        <w:t xml:space="preserve">195 </w:t>
+      </w:r>
+      <w:proofErr w:type="gramStart"/>
+      <w:r>
+        <w:rPr>
+          <w:rFonts w:ascii="Consolas" w:hAnsi="Consolas" w:cs="Consolas"/>
+          <w:color w:val="000000"/>
+          <w:sz w:val="20"/>
+          <w:lang w:eastAsia="en-AU"/>
+        </w:rPr>
+        <w:t>turns</w:t>
+      </w:r>
+      <w:proofErr w:type="gramEnd"/>
+      <w:r>
+        <w:rPr>
+          <w:rFonts w:ascii="Consolas" w:hAnsi="Consolas" w:cs="Consolas"/>
+          <w:color w:val="000000"/>
+          <w:sz w:val="20"/>
+          <w:lang w:eastAsia="en-AU"/>
+        </w:rPr>
+        <w:t xml:space="preserve"> later.</w:t>
+      </w:r>
+    </w:p>
+    <w:p>
+      <w:pPr>
+        <w:autoSpaceDE w:val="0"/>
+        <w:autoSpaceDN w:val="0"/>
+        <w:adjustRightInd w:val="0"/>
+        <w:rPr>
+          <w:rFonts w:ascii="Consolas" w:hAnsi="Consolas" w:cs="Consolas"/>
+          <w:sz w:val="20"/>
+          <w:lang w:eastAsia="en-AU"/>
+        </w:rPr>
+      </w:pPr>
+      <w:r>
+        <w:rPr>
+          <w:rFonts w:ascii="Consolas" w:hAnsi="Consolas" w:cs="Consolas"/>
+          <w:color w:val="000000"/>
+          <w:sz w:val="20"/>
+          <w:lang w:eastAsia="en-AU"/>
+        </w:rPr>
+        <w:t>End Game 99: Fred now has balance 200</w:t>
+      </w:r>
+    </w:p>
+    <w:p>
+      <w:pPr>
+        <w:autoSpaceDE w:val="0"/>
+        <w:autoSpaceDN w:val="0"/>
+        <w:adjustRightInd w:val="0"/>
+        <w:rPr>
+          <w:rFonts w:ascii="Consolas" w:hAnsi="Consolas" w:cs="Consolas"/>
+          <w:sz w:val="20"/>
+          <w:lang w:eastAsia="en-AU"/>
+        </w:rPr>
+      </w:pPr>
+    </w:p>
     <w:p>
       <w:pPr>
         <w:pStyle w:val="bp"/>
         <w:spacing w:before="0" w:after="0"/>
       </w:pPr>
+      <w:r>
+        <w:rPr>
+          <w:rFonts w:ascii="Consolas" w:hAnsi="Consolas" w:cs="Consolas"/>
+          <w:color w:val="000000"/>
+          <w:sz w:val="20"/>
+          <w:lang w:eastAsia="en-AU"/>
+        </w:rPr>
+        <w:t>Win count = 9037, Lose Count = 13279, 0.40</w:t>
+      </w:r>
     </w:p>
     <w:p>
       <w:pPr>
         <w:pStyle w:val="bp"/>
         <w:spacing w:before="0" w:after="0"/>
       </w:pPr>
+    </w:p>
+    <w:p>
+      <w:pPr>
+        <w:pStyle w:val="bp"/>
+        <w:spacing w:before="0" w:after="0"/>
+      </w:pPr>
+      <w:r>
+        <w:t>The first run is in the acceptable range, so we need to play the game again in order to find the bug</w:t>
+      </w:r>
+    </w:p>
+    <w:p>
+      <w:pPr>
+        <w:pStyle w:val="bp"/>
+        <w:spacing w:before="0" w:after="0"/>
+      </w:pPr>
+    </w:p>
+    <w:p>
+      <w:pPr>
+        <w:pStyle w:val="bp"/>
+        <w:spacing w:before="0" w:after="0"/>
+        <w:rPr>
+          <w:b/>
+        </w:rPr>
+      </w:pPr>
+      <w:r>
+        <w:rPr>
+          <w:b/>
+        </w:rPr>
+        <w:t>Run two</w:t>
+      </w:r>
+    </w:p>
+    <w:p>
+      <w:pPr>
+        <w:autoSpaceDE w:val="0"/>
+        <w:autoSpaceDN w:val="0"/>
+        <w:adjustRightInd w:val="0"/>
+        <w:rPr>
+          <w:rFonts w:ascii="Consolas" w:hAnsi="Consolas" w:cs="Consolas"/>
+          <w:sz w:val="20"/>
+          <w:lang w:eastAsia="en-AU"/>
+        </w:rPr>
+      </w:pPr>
+      <w:r>
+        <w:rPr>
+          <w:rFonts w:ascii="Consolas" w:hAnsi="Consolas" w:cs="Consolas"/>
+          <w:color w:val="000000"/>
+          <w:sz w:val="20"/>
+          <w:lang w:eastAsia="en-AU"/>
+        </w:rPr>
+        <w:t xml:space="preserve">113 </w:t>
+      </w:r>
+      <w:proofErr w:type="gramStart"/>
+      <w:r>
+        <w:rPr>
+          <w:rFonts w:ascii="Consolas" w:hAnsi="Consolas" w:cs="Consolas"/>
+          <w:color w:val="000000"/>
+          <w:sz w:val="20"/>
+          <w:lang w:eastAsia="en-AU"/>
+        </w:rPr>
+        <w:t>turns</w:t>
+      </w:r>
+      <w:proofErr w:type="gramEnd"/>
+      <w:r>
+        <w:rPr>
+          <w:rFonts w:ascii="Consolas" w:hAnsi="Consolas" w:cs="Consolas"/>
+          <w:color w:val="000000"/>
+          <w:sz w:val="20"/>
+          <w:lang w:eastAsia="en-AU"/>
+        </w:rPr>
+        <w:t xml:space="preserve"> later.</w:t>
+      </w:r>
+    </w:p>
+    <w:p>
+      <w:pPr>
+        <w:autoSpaceDE w:val="0"/>
+        <w:autoSpaceDN w:val="0"/>
+        <w:adjustRightInd w:val="0"/>
+        <w:rPr>
+          <w:rFonts w:ascii="Consolas" w:hAnsi="Consolas" w:cs="Consolas"/>
+          <w:sz w:val="20"/>
+          <w:lang w:eastAsia="en-AU"/>
+        </w:rPr>
+      </w:pPr>
+      <w:r>
+        <w:rPr>
+          <w:rFonts w:ascii="Consolas" w:hAnsi="Consolas" w:cs="Consolas"/>
+          <w:color w:val="000000"/>
+          <w:sz w:val="20"/>
+          <w:lang w:eastAsia="en-AU"/>
+        </w:rPr>
+        <w:t>End Game 99: Fred now has balance 0</w:t>
+      </w:r>
+    </w:p>
+    <w:p>
+      <w:pPr>
+        <w:autoSpaceDE w:val="0"/>
+        <w:autoSpaceDN w:val="0"/>
+        <w:adjustRightInd w:val="0"/>
+        <w:rPr>
+          <w:rFonts w:ascii="Consolas" w:hAnsi="Consolas" w:cs="Consolas"/>
+          <w:sz w:val="20"/>
+          <w:lang w:eastAsia="en-AU"/>
+        </w:rPr>
+      </w:pPr>
+    </w:p>
+    <w:p>
+      <w:pPr>
+        <w:pStyle w:val="bp"/>
+        <w:spacing w:before="0" w:after="0"/>
+        <w:rPr>
+          <w:rFonts w:ascii="Consolas" w:hAnsi="Consolas" w:cs="Consolas"/>
+          <w:color w:val="000000"/>
+          <w:sz w:val="20"/>
+          <w:lang w:eastAsia="en-AU"/>
+        </w:rPr>
+      </w:pPr>
+      <w:r>
+        <w:rPr>
+          <w:rFonts w:ascii="Consolas" w:hAnsi="Consolas" w:cs="Consolas"/>
+          <w:color w:val="000000"/>
+          <w:sz w:val="20"/>
+          <w:lang w:eastAsia="en-AU"/>
+        </w:rPr>
+        <w:t>Win count = 10746, Lose Count = 15772, 0.41</w:t>
+      </w:r>
+    </w:p>
+    <w:p>
+      <w:pPr>
+        <w:pStyle w:val="bp"/>
+        <w:spacing w:before="0" w:after="0"/>
+        <w:rPr>
+          <w:rFonts w:ascii="Consolas" w:hAnsi="Consolas" w:cs="Consolas"/>
+          <w:color w:val="000000"/>
+          <w:sz w:val="20"/>
+          <w:lang w:eastAsia="en-AU"/>
+        </w:rPr>
+      </w:pPr>
+    </w:p>
+    <w:p>
+      <w:pPr>
+        <w:pStyle w:val="bp"/>
+        <w:spacing w:before="0" w:after="0"/>
+        <w:rPr>
+          <w:rFonts w:ascii="Consolas" w:hAnsi="Consolas" w:cs="Consolas"/>
+          <w:b/>
+          <w:color w:val="000000"/>
+          <w:sz w:val="20"/>
+          <w:lang w:eastAsia="en-AU"/>
+        </w:rPr>
+      </w:pPr>
+      <w:r>
+        <w:rPr>
+          <w:rFonts w:ascii="Consolas" w:hAnsi="Consolas" w:cs="Consolas"/>
+          <w:b/>
+          <w:color w:val="000000"/>
+          <w:sz w:val="20"/>
+          <w:lang w:eastAsia="en-AU"/>
+        </w:rPr>
+        <w:t>Run Three</w:t>
+      </w:r>
+    </w:p>
+    <w:p>
+      <w:pPr>
+        <w:autoSpaceDE w:val="0"/>
+        <w:autoSpaceDN w:val="0"/>
+        <w:adjustRightInd w:val="0"/>
+        <w:rPr>
+          <w:rFonts w:ascii="Consolas" w:hAnsi="Consolas" w:cs="Consolas"/>
+          <w:sz w:val="20"/>
+          <w:lang w:eastAsia="en-AU"/>
+        </w:rPr>
+      </w:pPr>
+      <w:r>
+        <w:rPr>
+          <w:rFonts w:ascii="Consolas" w:hAnsi="Consolas" w:cs="Consolas"/>
+          <w:color w:val="000000"/>
+          <w:sz w:val="20"/>
+          <w:lang w:eastAsia="en-AU"/>
+        </w:rPr>
+        <w:t xml:space="preserve">359 </w:t>
+      </w:r>
+      <w:proofErr w:type="gramStart"/>
+      <w:r>
+        <w:rPr>
+          <w:rFonts w:ascii="Consolas" w:hAnsi="Consolas" w:cs="Consolas"/>
+          <w:color w:val="000000"/>
+          <w:sz w:val="20"/>
+          <w:lang w:eastAsia="en-AU"/>
+        </w:rPr>
+        <w:t>turns</w:t>
+      </w:r>
+      <w:proofErr w:type="gramEnd"/>
+      <w:r>
+        <w:rPr>
+          <w:rFonts w:ascii="Consolas" w:hAnsi="Consolas" w:cs="Consolas"/>
+          <w:color w:val="000000"/>
+          <w:sz w:val="20"/>
+          <w:lang w:eastAsia="en-AU"/>
+        </w:rPr>
+        <w:t xml:space="preserve"> later.</w:t>
+      </w:r>
+    </w:p>
+    <w:p>
+      <w:pPr>
+        <w:autoSpaceDE w:val="0"/>
+        <w:autoSpaceDN w:val="0"/>
+        <w:adjustRightInd w:val="0"/>
+        <w:rPr>
+          <w:rFonts w:ascii="Consolas" w:hAnsi="Consolas" w:cs="Consolas"/>
+          <w:sz w:val="20"/>
+          <w:lang w:eastAsia="en-AU"/>
+        </w:rPr>
+      </w:pPr>
+      <w:r>
+        <w:rPr>
+          <w:rFonts w:ascii="Consolas" w:hAnsi="Consolas" w:cs="Consolas"/>
+          <w:color w:val="000000"/>
+          <w:sz w:val="20"/>
+          <w:lang w:eastAsia="en-AU"/>
+        </w:rPr>
+        <w:t>End Game 99: Fred now has balance 200</w:t>
+      </w:r>
+    </w:p>
+    <w:p>
+      <w:pPr>
+        <w:autoSpaceDE w:val="0"/>
+        <w:autoSpaceDN w:val="0"/>
+        <w:adjustRightInd w:val="0"/>
+        <w:rPr>
+          <w:rFonts w:ascii="Consolas" w:hAnsi="Consolas" w:cs="Consolas"/>
+          <w:sz w:val="20"/>
+          <w:lang w:eastAsia="en-AU"/>
+        </w:rPr>
+      </w:pPr>
+    </w:p>
+    <w:p>
+      <w:pPr>
+        <w:pStyle w:val="bp"/>
+        <w:spacing w:before="0" w:after="0"/>
+        <w:rPr>
+          <w:rFonts w:ascii="Consolas" w:hAnsi="Consolas" w:cs="Consolas"/>
+          <w:color w:val="000000"/>
+          <w:sz w:val="20"/>
+          <w:lang w:eastAsia="en-AU"/>
+        </w:rPr>
+      </w:pPr>
+      <w:r>
+        <w:rPr>
+          <w:rFonts w:ascii="Consolas" w:hAnsi="Consolas" w:cs="Consolas"/>
+          <w:color w:val="000000"/>
+          <w:sz w:val="20"/>
+          <w:lang w:eastAsia="en-AU"/>
+        </w:rPr>
+        <w:t>Win count = 8890, Lose Count = 13112, 0.40</w:t>
+      </w:r>
+    </w:p>
+    <w:p>
+      <w:pPr>
+        <w:pStyle w:val="bp"/>
+        <w:spacing w:before="0" w:after="0"/>
+        <w:rPr>
+          <w:rFonts w:ascii="Consolas" w:hAnsi="Consolas" w:cs="Consolas"/>
+          <w:color w:val="000000"/>
+          <w:sz w:val="20"/>
+          <w:lang w:eastAsia="en-AU"/>
+        </w:rPr>
+      </w:pPr>
+    </w:p>
+    <w:p>
+      <w:pPr>
+        <w:pStyle w:val="bp"/>
+        <w:spacing w:before="0" w:after="0"/>
+        <w:rPr>
+          <w:rFonts w:ascii="Consolas" w:hAnsi="Consolas" w:cs="Consolas"/>
+          <w:b/>
+          <w:color w:val="000000"/>
+          <w:sz w:val="20"/>
+          <w:lang w:eastAsia="en-AU"/>
+        </w:rPr>
+      </w:pPr>
+      <w:r>
+        <w:rPr>
+          <w:rFonts w:ascii="Consolas" w:hAnsi="Consolas" w:cs="Consolas"/>
+          <w:b/>
+          <w:color w:val="000000"/>
+          <w:sz w:val="20"/>
+          <w:lang w:eastAsia="en-AU"/>
+        </w:rPr>
+        <w:t>Run Four</w:t>
+      </w:r>
+    </w:p>
+    <w:p>
+      <w:pPr>
+        <w:autoSpaceDE w:val="0"/>
+        <w:autoSpaceDN w:val="0"/>
+        <w:adjustRightInd w:val="0"/>
+        <w:rPr>
+          <w:rFonts w:ascii="Consolas" w:hAnsi="Consolas" w:cs="Consolas"/>
+          <w:sz w:val="20"/>
+          <w:lang w:eastAsia="en-AU"/>
+        </w:rPr>
+      </w:pPr>
+      <w:r>
+        <w:rPr>
+          <w:rFonts w:ascii="Consolas" w:hAnsi="Consolas" w:cs="Consolas"/>
+          <w:color w:val="000000"/>
+          <w:sz w:val="20"/>
+          <w:lang w:eastAsia="en-AU"/>
+        </w:rPr>
+        <w:t xml:space="preserve">153 </w:t>
+      </w:r>
+      <w:proofErr w:type="gramStart"/>
+      <w:r>
+        <w:rPr>
+          <w:rFonts w:ascii="Consolas" w:hAnsi="Consolas" w:cs="Consolas"/>
+          <w:color w:val="000000"/>
+          <w:sz w:val="20"/>
+          <w:lang w:eastAsia="en-AU"/>
+        </w:rPr>
+        <w:t>turns</w:t>
+      </w:r>
+      <w:proofErr w:type="gramEnd"/>
+      <w:r>
+        <w:rPr>
+          <w:rFonts w:ascii="Consolas" w:hAnsi="Consolas" w:cs="Consolas"/>
+          <w:color w:val="000000"/>
+          <w:sz w:val="20"/>
+          <w:lang w:eastAsia="en-AU"/>
+        </w:rPr>
+        <w:t xml:space="preserve"> later.</w:t>
+      </w:r>
+    </w:p>
+    <w:p>
+      <w:pPr>
+        <w:autoSpaceDE w:val="0"/>
+        <w:autoSpaceDN w:val="0"/>
+        <w:adjustRightInd w:val="0"/>
+        <w:rPr>
+          <w:rFonts w:ascii="Consolas" w:hAnsi="Consolas" w:cs="Consolas"/>
+          <w:sz w:val="20"/>
+          <w:lang w:eastAsia="en-AU"/>
+        </w:rPr>
+      </w:pPr>
+      <w:r>
+        <w:rPr>
+          <w:rFonts w:ascii="Consolas" w:hAnsi="Consolas" w:cs="Consolas"/>
+          <w:color w:val="000000"/>
+          <w:sz w:val="20"/>
+          <w:lang w:eastAsia="en-AU"/>
+        </w:rPr>
+        <w:t>End Game 99: Fred now has balance 0</w:t>
+      </w:r>
+    </w:p>
+    <w:p>
+      <w:pPr>
+        <w:autoSpaceDE w:val="0"/>
+        <w:autoSpaceDN w:val="0"/>
+        <w:adjustRightInd w:val="0"/>
+        <w:rPr>
+          <w:rFonts w:ascii="Consolas" w:hAnsi="Consolas" w:cs="Consolas"/>
+          <w:sz w:val="20"/>
+          <w:lang w:eastAsia="en-AU"/>
+        </w:rPr>
+      </w:pPr>
+    </w:p>
+    <w:p>
+      <w:pPr>
+        <w:pStyle w:val="bp"/>
+        <w:spacing w:before="0" w:after="0"/>
+        <w:rPr>
+          <w:rFonts w:ascii="Consolas" w:hAnsi="Consolas" w:cs="Consolas"/>
+          <w:color w:val="000000"/>
+          <w:sz w:val="20"/>
+          <w:lang w:eastAsia="en-AU"/>
+        </w:rPr>
+      </w:pPr>
+      <w:r>
+        <w:rPr>
+          <w:rFonts w:ascii="Consolas" w:hAnsi="Consolas" w:cs="Consolas"/>
+          <w:color w:val="000000"/>
+          <w:sz w:val="20"/>
+          <w:lang w:eastAsia="en-AU"/>
+        </w:rPr>
+        <w:t>Win count = 9594, Lose Count = 14129, 0.40</w:t>
+      </w:r>
+    </w:p>
+    <w:p>
+      <w:pPr>
+        <w:pStyle w:val="bp"/>
+        <w:spacing w:before="0" w:after="0"/>
+        <w:rPr>
+          <w:rFonts w:ascii="Consolas" w:hAnsi="Consolas" w:cs="Consolas"/>
+          <w:color w:val="000000"/>
+          <w:sz w:val="20"/>
+          <w:lang w:eastAsia="en-AU"/>
+        </w:rPr>
+      </w:pPr>
+    </w:p>
+    <w:p>
+      <w:pPr>
+        <w:pStyle w:val="bp"/>
+        <w:spacing w:before="0" w:after="0"/>
+        <w:rPr>
+          <w:rFonts w:ascii="Consolas" w:hAnsi="Consolas" w:cs="Consolas"/>
+          <w:b/>
+          <w:color w:val="000000"/>
+          <w:sz w:val="20"/>
+          <w:lang w:eastAsia="en-AU"/>
+        </w:rPr>
+      </w:pPr>
+      <w:r>
+        <w:rPr>
+          <w:rFonts w:ascii="Consolas" w:hAnsi="Consolas" w:cs="Consolas"/>
+          <w:b/>
+          <w:color w:val="000000"/>
+          <w:sz w:val="20"/>
+          <w:lang w:eastAsia="en-AU"/>
+        </w:rPr>
+        <w:t>Run Five</w:t>
+      </w:r>
+    </w:p>
+    <w:p>
+      <w:pPr>
+        <w:autoSpaceDE w:val="0"/>
+        <w:autoSpaceDN w:val="0"/>
+        <w:adjustRightInd w:val="0"/>
+        <w:rPr>
+          <w:rFonts w:ascii="Consolas" w:hAnsi="Consolas" w:cs="Consolas"/>
+          <w:sz w:val="20"/>
+          <w:lang w:eastAsia="en-AU"/>
+        </w:rPr>
+      </w:pPr>
+      <w:r>
+        <w:rPr>
+          <w:rFonts w:ascii="Consolas" w:hAnsi="Consolas" w:cs="Consolas"/>
+          <w:color w:val="000000"/>
+          <w:sz w:val="20"/>
+          <w:lang w:eastAsia="en-AU"/>
+        </w:rPr>
+        <w:t xml:space="preserve">112 </w:t>
+      </w:r>
+      <w:proofErr w:type="gramStart"/>
+      <w:r>
+        <w:rPr>
+          <w:rFonts w:ascii="Consolas" w:hAnsi="Consolas" w:cs="Consolas"/>
+          <w:color w:val="000000"/>
+          <w:sz w:val="20"/>
+          <w:lang w:eastAsia="en-AU"/>
+        </w:rPr>
+        <w:t>turns</w:t>
+      </w:r>
+      <w:proofErr w:type="gramEnd"/>
+      <w:r>
+        <w:rPr>
+          <w:rFonts w:ascii="Consolas" w:hAnsi="Consolas" w:cs="Consolas"/>
+          <w:color w:val="000000"/>
+          <w:sz w:val="20"/>
+          <w:lang w:eastAsia="en-AU"/>
+        </w:rPr>
+        <w:t xml:space="preserve"> later.</w:t>
+      </w:r>
+    </w:p>
+    <w:p>
+      <w:pPr>
+        <w:autoSpaceDE w:val="0"/>
+        <w:autoSpaceDN w:val="0"/>
+        <w:adjustRightInd w:val="0"/>
+        <w:rPr>
+          <w:rFonts w:ascii="Consolas" w:hAnsi="Consolas" w:cs="Consolas"/>
+          <w:sz w:val="20"/>
+          <w:lang w:eastAsia="en-AU"/>
+        </w:rPr>
+      </w:pPr>
+      <w:r>
+        <w:rPr>
+          <w:rFonts w:ascii="Consolas" w:hAnsi="Consolas" w:cs="Consolas"/>
+          <w:color w:val="000000"/>
+          <w:sz w:val="20"/>
+          <w:lang w:eastAsia="en-AU"/>
+        </w:rPr>
+        <w:t>End Game 99: Fred now has balance 200</w:t>
+      </w:r>
+    </w:p>
+    <w:p>
+      <w:pPr>
+        <w:autoSpaceDE w:val="0"/>
+        <w:autoSpaceDN w:val="0"/>
+        <w:adjustRightInd w:val="0"/>
+        <w:rPr>
+          <w:rFonts w:ascii="Consolas" w:hAnsi="Consolas" w:cs="Consolas"/>
+          <w:sz w:val="20"/>
+          <w:lang w:eastAsia="en-AU"/>
+        </w:rPr>
+      </w:pPr>
+    </w:p>
+    <w:p>
+      <w:pPr>
+        <w:pStyle w:val="bp"/>
+        <w:spacing w:before="0" w:after="0"/>
+        <w:rPr>
+          <w:rFonts w:ascii="Consolas" w:hAnsi="Consolas" w:cs="Consolas"/>
+          <w:color w:val="000000"/>
+          <w:sz w:val="20"/>
+          <w:lang w:eastAsia="en-AU"/>
+        </w:rPr>
+      </w:pPr>
+      <w:r>
+        <w:rPr>
+          <w:rFonts w:ascii="Consolas" w:hAnsi="Consolas" w:cs="Consolas"/>
+          <w:color w:val="000000"/>
+          <w:sz w:val="20"/>
+          <w:lang w:eastAsia="en-AU"/>
+        </w:rPr>
+        <w:t>Win count = 6279, Lose Count = 4279, 0.59</w:t>
+      </w:r>
+    </w:p>
+    <w:p>
+      <w:pPr>
+        <w:pStyle w:val="bp"/>
+        <w:spacing w:before="0" w:after="0"/>
+        <w:rPr>
+          <w:rFonts w:ascii="Consolas" w:hAnsi="Consolas" w:cs="Consolas"/>
+          <w:color w:val="000000"/>
+          <w:sz w:val="20"/>
+          <w:lang w:eastAsia="en-AU"/>
+        </w:rPr>
+      </w:pPr>
+    </w:p>
+    <w:p>
+      <w:pPr>
+        <w:rPr>
+          <w:rFonts w:asciiTheme="majorHAnsi" w:eastAsiaTheme="majorEastAsia" w:hAnsiTheme="majorHAnsi" w:cstheme="majorBidi"/>
+          <w:i/>
+          <w:iCs/>
+          <w:color w:val="5B9BD5" w:themeColor="accent1"/>
+          <w:spacing w:val="15"/>
+          <w:sz w:val="24"/>
+          <w:szCs w:val="24"/>
+        </w:rPr>
+      </w:pPr>
+      <w:r>
+        <w:br w:type="page"/>
+      </w:r>
+    </w:p>
+    <w:p>
+      <w:pPr>
+        <w:pStyle w:val="Subtitle"/>
+      </w:pPr>
+      <w:r>
+        <w:lastRenderedPageBreak/>
+        <w:t>Diagnose</w:t>
+      </w:r>
+    </w:p>
+    <w:p>
+      <w:pPr>
+        <w:pStyle w:val="bp"/>
+        <w:spacing w:before="0" w:after="0"/>
+        <w:rPr>
+          <w:szCs w:val="22"/>
+        </w:rPr>
+      </w:pPr>
+      <w:r>
+        <w:rPr>
+          <w:szCs w:val="22"/>
+        </w:rPr>
+        <w:t>In order to reproduce the bug so that the win ratio was not in the acceptable range I had to run the game five times. From looking at the results the first few runs had the win ratio hang around 0.4, this is a little low from what the game is meant to be at, but as the game is random this is still an acceptable range. The last run had the win ratio at 0.59 which is way too high to be acceptable and is an indication that the game is not placing a bias onto the house to insure that the house wins more than the player does.</w:t>
+      </w:r>
+      <w:bookmarkStart w:id="0" w:name="_GoBack"/>
+      <w:bookmarkEnd w:id="0"/>
     </w:p>
     <w:sectPr>
       <w:pgSz w:w="15840" w:h="12240" w:orient="landscape" w:code="1"/>
@@ -1605,7 +1801,7 @@
         <w:rStyle w:val="PageNumber"/>
         <w:noProof/>
       </w:rPr>
-      <w:t>1</w:t>
+      <w:t>3</w:t>
     </w:r>
     <w:r>
       <w:rPr>
@@ -1642,7 +1838,7 @@
         <w:rStyle w:val="PageNumber"/>
         <w:noProof/>
       </w:rPr>
-      <w:t>2</w:t>
+      <w:t>3</w:t>
     </w:r>
     <w:r>
       <w:rPr>
@@ -1685,94 +1881,54 @@
 
 <file path=word/header1.xml><?xml version="1.0" encoding="utf-8"?>
 <w:hdr xmlns:wpc="http://schemas.microsoft.com/office/word/2010/wordprocessingCanvas" xmlns:mc="http://schemas.openxmlformats.org/markup-compatibility/2006" xmlns:o="urn:schemas-microsoft-com:office:office" xmlns:r="http://schemas.openxmlformats.org/officeDocument/2006/relationships" xmlns:m="http://schemas.openxmlformats.org/officeDocument/2006/math" xmlns:v="urn:schemas-microsoft-com:vml" xmlns:wp14="http://schemas.microsoft.com/office/word/2010/wordprocessingDrawing" xmlns:wp="http://schemas.openxmlformats.org/drawingml/2006/wordprocessingDrawing" xmlns:w10="urn:schemas-microsoft-com:office:word" xmlns:w="http://schemas.openxmlformats.org/wordprocessingml/2006/main" xmlns:w14="http://schemas.microsoft.com/office/word/2010/wordml" xmlns:wpg="http://schemas.microsoft.com/office/word/2010/wordprocessingGroup" xmlns:wpi="http://schemas.microsoft.com/office/word/2010/wordprocessingInk" xmlns:wne="http://schemas.microsoft.com/office/word/2006/wordml" xmlns:wps="http://schemas.microsoft.com/office/word/2010/wordprocessingShape" mc:Ignorable="w14 wp14">
-  <w:tbl>
-    <w:tblPr>
-      <w:tblW w:w="0" w:type="auto"/>
-      <w:tblBorders>
-        <w:top w:val="single" w:sz="6" w:space="0" w:color="auto"/>
-        <w:left w:val="single" w:sz="6" w:space="0" w:color="auto"/>
-        <w:bottom w:val="single" w:sz="6" w:space="0" w:color="auto"/>
-        <w:right w:val="single" w:sz="6" w:space="0" w:color="auto"/>
-        <w:insideH w:val="single" w:sz="6" w:space="0" w:color="auto"/>
-        <w:insideV w:val="single" w:sz="6" w:space="0" w:color="auto"/>
-      </w:tblBorders>
-      <w:tblLayout w:type="fixed"/>
-      <w:tblLook w:val="0000" w:firstRow="0" w:lastRow="0" w:firstColumn="0" w:lastColumn="0" w:noHBand="0" w:noVBand="0"/>
-    </w:tblPr>
-    <w:tblGrid>
-      <w:gridCol w:w="6379"/>
-      <w:gridCol w:w="3179"/>
-    </w:tblGrid>
-    <w:tr>
-      <w:tc>
-        <w:tcPr>
-          <w:tcW w:w="6379" w:type="dxa"/>
-        </w:tcPr>
-        <w:p>
-          <w:r>
-            <w:rPr>
-              <w:b/>
-            </w:rPr>
-            <w:fldChar w:fldCharType="begin"/>
-          </w:r>
-          <w:r>
-            <w:rPr>
-              <w:b/>
-            </w:rPr>
-            <w:instrText xml:space="preserve"> SUBJECT  \* MERGEFORMAT </w:instrText>
-          </w:r>
-          <w:r>
-            <w:rPr>
-              <w:b/>
-            </w:rPr>
-            <w:fldChar w:fldCharType="end"/>
-          </w:r>
-          <w:r>
-            <w:t xml:space="preserve">  Test Script</w:t>
-          </w:r>
-        </w:p>
-      </w:tc>
-      <w:tc>
-        <w:tcPr>
-          <w:tcW w:w="3179" w:type="dxa"/>
-        </w:tcPr>
-        <w:p>
-          <w:pPr>
-            <w:tabs>
-              <w:tab w:val="left" w:pos="1135"/>
-            </w:tabs>
-            <w:spacing w:before="40"/>
-            <w:ind w:right="68"/>
-          </w:pPr>
-          <w:r>
-            <w:t xml:space="preserve"> </w:t>
-          </w:r>
-        </w:p>
-      </w:tc>
-    </w:tr>
-    <w:tr>
-      <w:tc>
-        <w:tcPr>
-          <w:tcW w:w="6379" w:type="dxa"/>
-        </w:tcPr>
-        <w:p>
-          <w:r>
-            <w:t>&lt;Test Name&gt;</w:t>
-          </w:r>
-        </w:p>
-      </w:tc>
-      <w:tc>
-        <w:tcPr>
-          <w:tcW w:w="3179" w:type="dxa"/>
-        </w:tcPr>
-        <w:p>
-          <w:r>
-            <w:t xml:space="preserve">  Date:  &lt;dd/mmm/yy&gt;</w:t>
-          </w:r>
-        </w:p>
-      </w:tc>
-    </w:tr>
-  </w:tbl>
+  <w:p>
+    <w:pPr>
+      <w:pStyle w:val="Header"/>
+      <w:jc w:val="center"/>
+      <w:rPr>
+        <w:sz w:val="28"/>
+      </w:rPr>
+    </w:pPr>
+    <w:r>
+      <w:rPr>
+        <w:sz w:val="28"/>
+      </w:rPr>
+      <w:t>B</w:t>
+    </w:r>
+    <w:r>
+      <w:rPr>
+        <w:sz w:val="28"/>
+      </w:rPr>
+      <w:t>ug 3</w:t>
+    </w:r>
+    <w:r>
+      <w:rPr>
+        <w:sz w:val="28"/>
+      </w:rPr>
+      <w:t xml:space="preserve"> – Game </w:t>
+    </w:r>
+    <w:r>
+      <w:rPr>
+        <w:sz w:val="28"/>
+      </w:rPr>
+      <w:t>odds are incorrect</w:t>
+    </w:r>
+  </w:p>
+  <w:p>
+    <w:pPr>
+      <w:pStyle w:val="Header"/>
+      <w:jc w:val="center"/>
+      <w:rPr>
+        <w:sz w:val="28"/>
+      </w:rPr>
+    </w:pPr>
+    <w:r>
+      <w:rPr>
+        <w:sz w:val="28"/>
+      </w:rPr>
+      <w:t>Debug Log</w:t>
+    </w:r>
+  </w:p>
   <w:p>
     <w:pPr>
       <w:pStyle w:val="Header"/>
@@ -5526,6 +5682,44 @@
       <w:sz w:val="18"/>
     </w:rPr>
   </w:style>
+  <w:style w:type="paragraph" w:styleId="Subtitle">
+    <w:name w:val="Subtitle"/>
+    <w:basedOn w:val="Normal"/>
+    <w:next w:val="Normal"/>
+    <w:link w:val="SubtitleChar"/>
+    <w:qFormat/>
+    <w:rsid w:val="007E2272"/>
+    <w:pPr>
+      <w:numPr>
+        <w:ilvl w:val="1"/>
+      </w:numPr>
+    </w:pPr>
+    <w:rPr>
+      <w:rFonts w:asciiTheme="majorHAnsi" w:eastAsiaTheme="majorEastAsia" w:hAnsiTheme="majorHAnsi" w:cstheme="majorBidi"/>
+      <w:i/>
+      <w:iCs/>
+      <w:color w:val="5B9BD5" w:themeColor="accent1"/>
+      <w:spacing w:val="15"/>
+      <w:sz w:val="24"/>
+      <w:szCs w:val="24"/>
+    </w:rPr>
+  </w:style>
+  <w:style w:type="character" w:customStyle="1" w:styleId="SubtitleChar">
+    <w:name w:val="Subtitle Char"/>
+    <w:basedOn w:val="DefaultParagraphFont"/>
+    <w:link w:val="Subtitle"/>
+    <w:rsid w:val="007E2272"/>
+    <w:rPr>
+      <w:rFonts w:asciiTheme="majorHAnsi" w:eastAsiaTheme="majorEastAsia" w:hAnsiTheme="majorHAnsi" w:cstheme="majorBidi"/>
+      <w:i/>
+      <w:iCs/>
+      <w:color w:val="5B9BD5" w:themeColor="accent1"/>
+      <w:spacing w:val="15"/>
+      <w:sz w:val="24"/>
+      <w:szCs w:val="24"/>
+      <w:lang w:val="en-US" w:eastAsia="en-US"/>
+    </w:rPr>
+  </w:style>
 </w:styles>
 </file>
 
@@ -6004,6 +6198,44 @@
       <w:sz w:val="18"/>
     </w:rPr>
   </w:style>
+  <w:style w:type="paragraph" w:styleId="Subtitle">
+    <w:name w:val="Subtitle"/>
+    <w:basedOn w:val="Normal"/>
+    <w:next w:val="Normal"/>
+    <w:link w:val="SubtitleChar"/>
+    <w:qFormat/>
+    <w:rsid w:val="007E2272"/>
+    <w:pPr>
+      <w:numPr>
+        <w:ilvl w:val="1"/>
+      </w:numPr>
+    </w:pPr>
+    <w:rPr>
+      <w:rFonts w:asciiTheme="majorHAnsi" w:eastAsiaTheme="majorEastAsia" w:hAnsiTheme="majorHAnsi" w:cstheme="majorBidi"/>
+      <w:i/>
+      <w:iCs/>
+      <w:color w:val="5B9BD5" w:themeColor="accent1"/>
+      <w:spacing w:val="15"/>
+      <w:sz w:val="24"/>
+      <w:szCs w:val="24"/>
+    </w:rPr>
+  </w:style>
+  <w:style w:type="character" w:customStyle="1" w:styleId="SubtitleChar">
+    <w:name w:val="Subtitle Char"/>
+    <w:basedOn w:val="DefaultParagraphFont"/>
+    <w:link w:val="Subtitle"/>
+    <w:rsid w:val="007E2272"/>
+    <w:rPr>
+      <w:rFonts w:asciiTheme="majorHAnsi" w:eastAsiaTheme="majorEastAsia" w:hAnsiTheme="majorHAnsi" w:cstheme="majorBidi"/>
+      <w:i/>
+      <w:iCs/>
+      <w:color w:val="5B9BD5" w:themeColor="accent1"/>
+      <w:spacing w:val="15"/>
+      <w:sz w:val="24"/>
+      <w:szCs w:val="24"/>
+      <w:lang w:val="en-US" w:eastAsia="en-US"/>
+    </w:rPr>
+  </w:style>
 </w:styles>
 </file>
 
@@ -6262,7 +6494,7 @@
   <a:extraClrSchemeLst/>
   <a:extLst>
     <a:ext uri="{05A4C25C-085E-4340-85A3-A5531E510DB2}">
-      <thm15:themeFamily xmlns:thm15="http://schemas.microsoft.com/office/thememl/2012/main" xmlns="" name="Office Theme" id="{62F939B6-93AF-4DB8-9C6B-D6C7DFDC589F}" vid="{4A3C46E8-61CC-4603-A589-7422A47A8E4A}"/>
+      <thm15:themeFamily xmlns="" xmlns:thm15="http://schemas.microsoft.com/office/thememl/2012/main" name="Office Theme" id="{62F939B6-93AF-4DB8-9C6B-D6C7DFDC589F}" vid="{4A3C46E8-61CC-4603-A589-7422A47A8E4A}"/>
     </a:ext>
   </a:extLst>
 </a:theme>

</xml_diff>

<commit_message>
implemented a bias into the Game class and documented my debuging. Fixed a few little bugs that I found on the way as they could of also affected the bias change I made
</commit_message>
<xml_diff>
--- a/UAT/bug3.docx
+++ b/UAT/bug3.docx
@@ -224,25 +224,7 @@
                 <w:sz w:val="24"/>
                 <w:szCs w:val="24"/>
               </w:rPr>
-              <w:t xml:space="preserve">Crown and Anchor game have an approximate 8% bias to the house. The </w:t>
-            </w:r>
-            <w:proofErr w:type="spellStart"/>
-            <w:r>
-              <w:rPr>
-                <w:color w:val="0000FF"/>
-                <w:sz w:val="24"/>
-                <w:szCs w:val="24"/>
-              </w:rPr>
-              <w:t>win+lose</w:t>
-            </w:r>
-            <w:proofErr w:type="spellEnd"/>
-            <w:r>
-              <w:rPr>
-                <w:color w:val="0000FF"/>
-                <w:sz w:val="24"/>
-                <w:szCs w:val="24"/>
-              </w:rPr>
-              <w:t xml:space="preserve"> ratio should equal approximately 0.42. This does not appear to be the case</w:t>
+              <w:t>Crown and Anchor game have an approximate 8% bias to the house. The win+lose ratio should equal approximately 0.42. This does not appear to be the case</w:t>
             </w:r>
           </w:p>
         </w:tc>
@@ -1052,9 +1034,20 @@
           <w:sz w:val="20"/>
           <w:lang w:eastAsia="en-AU"/>
         </w:rPr>
-        <w:t xml:space="preserve">195 </w:t>
-      </w:r>
-      <w:proofErr w:type="gramStart"/>
+        <w:t>195 turns later.</w:t>
+      </w:r>
+    </w:p>
+    <w:p>
+      <w:pPr>
+        <w:autoSpaceDE w:val="0"/>
+        <w:autoSpaceDN w:val="0"/>
+        <w:adjustRightInd w:val="0"/>
+        <w:rPr>
+          <w:rFonts w:ascii="Consolas" w:hAnsi="Consolas" w:cs="Consolas"/>
+          <w:sz w:val="20"/>
+          <w:lang w:eastAsia="en-AU"/>
+        </w:rPr>
+      </w:pPr>
       <w:r>
         <w:rPr>
           <w:rFonts w:ascii="Consolas" w:hAnsi="Consolas" w:cs="Consolas"/>
@@ -1062,9 +1055,26 @@
           <w:sz w:val="20"/>
           <w:lang w:eastAsia="en-AU"/>
         </w:rPr>
-        <w:t>turns</w:t>
-      </w:r>
-      <w:proofErr w:type="gramEnd"/>
+        <w:t>End Game 99: Fred now has balance 200</w:t>
+      </w:r>
+    </w:p>
+    <w:p>
+      <w:pPr>
+        <w:autoSpaceDE w:val="0"/>
+        <w:autoSpaceDN w:val="0"/>
+        <w:adjustRightInd w:val="0"/>
+        <w:rPr>
+          <w:rFonts w:ascii="Consolas" w:hAnsi="Consolas" w:cs="Consolas"/>
+          <w:sz w:val="20"/>
+          <w:lang w:eastAsia="en-AU"/>
+        </w:rPr>
+      </w:pPr>
+    </w:p>
+    <w:p>
+      <w:pPr>
+        <w:pStyle w:val="bp"/>
+        <w:spacing w:before="0" w:after="0"/>
+      </w:pPr>
       <w:r>
         <w:rPr>
           <w:rFonts w:ascii="Consolas" w:hAnsi="Consolas" w:cs="Consolas"/>
@@ -1072,7 +1082,43 @@
           <w:sz w:val="20"/>
           <w:lang w:eastAsia="en-AU"/>
         </w:rPr>
-        <w:t xml:space="preserve"> later.</w:t>
+        <w:t>Win count = 9037, Lose Count = 13279, 0.40</w:t>
+      </w:r>
+    </w:p>
+    <w:p>
+      <w:pPr>
+        <w:pStyle w:val="bp"/>
+        <w:spacing w:before="0" w:after="0"/>
+      </w:pPr>
+    </w:p>
+    <w:p>
+      <w:pPr>
+        <w:pStyle w:val="bp"/>
+        <w:spacing w:before="0" w:after="0"/>
+      </w:pPr>
+      <w:r>
+        <w:t>The first run is in the acceptable range, so we need to play the game again in order to find the bug</w:t>
+      </w:r>
+    </w:p>
+    <w:p>
+      <w:pPr>
+        <w:pStyle w:val="bp"/>
+        <w:spacing w:before="0" w:after="0"/>
+      </w:pPr>
+    </w:p>
+    <w:p>
+      <w:pPr>
+        <w:pStyle w:val="bp"/>
+        <w:spacing w:before="0" w:after="0"/>
+        <w:rPr>
+          <w:b/>
+        </w:rPr>
+      </w:pPr>
+      <w:r>
+        <w:rPr>
+          <w:b/>
+        </w:rPr>
+        <w:t>Run two</w:t>
       </w:r>
     </w:p>
     <w:p>
@@ -1093,111 +1139,7 @@
           <w:sz w:val="20"/>
           <w:lang w:eastAsia="en-AU"/>
         </w:rPr>
-        <w:t>End Game 99: Fred now has balance 200</w:t>
-      </w:r>
-    </w:p>
-    <w:p>
-      <w:pPr>
-        <w:autoSpaceDE w:val="0"/>
-        <w:autoSpaceDN w:val="0"/>
-        <w:adjustRightInd w:val="0"/>
-        <w:rPr>
-          <w:rFonts w:ascii="Consolas" w:hAnsi="Consolas" w:cs="Consolas"/>
-          <w:sz w:val="20"/>
-          <w:lang w:eastAsia="en-AU"/>
-        </w:rPr>
-      </w:pPr>
-    </w:p>
-    <w:p>
-      <w:pPr>
-        <w:pStyle w:val="bp"/>
-        <w:spacing w:before="0" w:after="0"/>
-      </w:pPr>
-      <w:r>
-        <w:rPr>
-          <w:rFonts w:ascii="Consolas" w:hAnsi="Consolas" w:cs="Consolas"/>
-          <w:color w:val="000000"/>
-          <w:sz w:val="20"/>
-          <w:lang w:eastAsia="en-AU"/>
-        </w:rPr>
-        <w:t>Win count = 9037, Lose Count = 13279, 0.40</w:t>
-      </w:r>
-    </w:p>
-    <w:p>
-      <w:pPr>
-        <w:pStyle w:val="bp"/>
-        <w:spacing w:before="0" w:after="0"/>
-      </w:pPr>
-    </w:p>
-    <w:p>
-      <w:pPr>
-        <w:pStyle w:val="bp"/>
-        <w:spacing w:before="0" w:after="0"/>
-      </w:pPr>
-      <w:r>
-        <w:t>The first run is in the acceptable range, so we need to play the game again in order to find the bug</w:t>
-      </w:r>
-    </w:p>
-    <w:p>
-      <w:pPr>
-        <w:pStyle w:val="bp"/>
-        <w:spacing w:before="0" w:after="0"/>
-      </w:pPr>
-    </w:p>
-    <w:p>
-      <w:pPr>
-        <w:pStyle w:val="bp"/>
-        <w:spacing w:before="0" w:after="0"/>
-        <w:rPr>
-          <w:b/>
-        </w:rPr>
-      </w:pPr>
-      <w:r>
-        <w:rPr>
-          <w:b/>
-        </w:rPr>
-        <w:t>Run two</w:t>
-      </w:r>
-    </w:p>
-    <w:p>
-      <w:pPr>
-        <w:autoSpaceDE w:val="0"/>
-        <w:autoSpaceDN w:val="0"/>
-        <w:adjustRightInd w:val="0"/>
-        <w:rPr>
-          <w:rFonts w:ascii="Consolas" w:hAnsi="Consolas" w:cs="Consolas"/>
-          <w:sz w:val="20"/>
-          <w:lang w:eastAsia="en-AU"/>
-        </w:rPr>
-      </w:pPr>
-      <w:r>
-        <w:rPr>
-          <w:rFonts w:ascii="Consolas" w:hAnsi="Consolas" w:cs="Consolas"/>
-          <w:color w:val="000000"/>
-          <w:sz w:val="20"/>
-          <w:lang w:eastAsia="en-AU"/>
-        </w:rPr>
-        <w:t xml:space="preserve">113 </w:t>
-      </w:r>
-      <w:proofErr w:type="gramStart"/>
-      <w:r>
-        <w:rPr>
-          <w:rFonts w:ascii="Consolas" w:hAnsi="Consolas" w:cs="Consolas"/>
-          <w:color w:val="000000"/>
-          <w:sz w:val="20"/>
-          <w:lang w:eastAsia="en-AU"/>
-        </w:rPr>
-        <w:t>turns</w:t>
-      </w:r>
-      <w:proofErr w:type="gramEnd"/>
-      <w:r>
-        <w:rPr>
-          <w:rFonts w:ascii="Consolas" w:hAnsi="Consolas" w:cs="Consolas"/>
-          <w:color w:val="000000"/>
-          <w:sz w:val="20"/>
-          <w:lang w:eastAsia="en-AU"/>
-        </w:rPr>
-        <w:t xml:space="preserve"> later.</w:t>
+        <w:t>113 turns later.</w:t>
       </w:r>
     </w:p>
     <w:p>
@@ -1307,27 +1249,7 @@
           <w:sz w:val="20"/>
           <w:lang w:eastAsia="en-AU"/>
         </w:rPr>
-        <w:t xml:space="preserve">359 </w:t>
-      </w:r>
-      <w:proofErr w:type="gramStart"/>
-      <w:r>
-        <w:rPr>
-          <w:rFonts w:ascii="Consolas" w:hAnsi="Consolas" w:cs="Consolas"/>
-          <w:color w:val="000000"/>
-          <w:sz w:val="20"/>
-          <w:lang w:eastAsia="en-AU"/>
-        </w:rPr>
-        <w:t>turns</w:t>
-      </w:r>
-      <w:proofErr w:type="gramEnd"/>
-      <w:r>
-        <w:rPr>
-          <w:rFonts w:ascii="Consolas" w:hAnsi="Consolas" w:cs="Consolas"/>
-          <w:color w:val="000000"/>
-          <w:sz w:val="20"/>
-          <w:lang w:eastAsia="en-AU"/>
-        </w:rPr>
-        <w:t xml:space="preserve"> later.</w:t>
+        <w:t>359 turns later.</w:t>
       </w:r>
     </w:p>
     <w:p>
@@ -1437,27 +1359,7 @@
           <w:sz w:val="20"/>
           <w:lang w:eastAsia="en-AU"/>
         </w:rPr>
-        <w:t xml:space="preserve">153 </w:t>
-      </w:r>
-      <w:proofErr w:type="gramStart"/>
-      <w:r>
-        <w:rPr>
-          <w:rFonts w:ascii="Consolas" w:hAnsi="Consolas" w:cs="Consolas"/>
-          <w:color w:val="000000"/>
-          <w:sz w:val="20"/>
-          <w:lang w:eastAsia="en-AU"/>
-        </w:rPr>
-        <w:t>turns</w:t>
-      </w:r>
-      <w:proofErr w:type="gramEnd"/>
-      <w:r>
-        <w:rPr>
-          <w:rFonts w:ascii="Consolas" w:hAnsi="Consolas" w:cs="Consolas"/>
-          <w:color w:val="000000"/>
-          <w:sz w:val="20"/>
-          <w:lang w:eastAsia="en-AU"/>
-        </w:rPr>
-        <w:t xml:space="preserve"> later.</w:t>
+        <w:t>153 turns later.</w:t>
       </w:r>
     </w:p>
     <w:p>
@@ -1567,27 +1469,7 @@
           <w:sz w:val="20"/>
           <w:lang w:eastAsia="en-AU"/>
         </w:rPr>
-        <w:t xml:space="preserve">112 </w:t>
-      </w:r>
-      <w:proofErr w:type="gramStart"/>
-      <w:r>
-        <w:rPr>
-          <w:rFonts w:ascii="Consolas" w:hAnsi="Consolas" w:cs="Consolas"/>
-          <w:color w:val="000000"/>
-          <w:sz w:val="20"/>
-          <w:lang w:eastAsia="en-AU"/>
-        </w:rPr>
-        <w:t>turns</w:t>
-      </w:r>
-      <w:proofErr w:type="gramEnd"/>
-      <w:r>
-        <w:rPr>
-          <w:rFonts w:ascii="Consolas" w:hAnsi="Consolas" w:cs="Consolas"/>
-          <w:color w:val="000000"/>
-          <w:sz w:val="20"/>
-          <w:lang w:eastAsia="en-AU"/>
-        </w:rPr>
-        <w:t xml:space="preserve"> later.</w:t>
+        <w:t>112 turns later.</w:t>
       </w:r>
     </w:p>
     <w:p>
@@ -1694,6 +1576,658 @@
           <w:szCs w:val="22"/>
         </w:rPr>
         <w:t>In order to reproduce the bug so that the win ratio was not in the acceptable range I had to run the game five times. From looking at the results the first few runs had the win ratio hang around 0.4, this is a little low from what the game is meant to be at, but as the game is random this is still an acceptable range. The last run had the win ratio at 0.59 which is way too high to be acceptable and is an indication that the game is not placing a bias onto the house to insure that the house wins more than the player does.</w:t>
+      </w:r>
+    </w:p>
+    <w:p>
+      <w:pPr>
+        <w:pStyle w:val="bp"/>
+        <w:spacing w:before="0" w:after="0"/>
+        <w:rPr>
+          <w:szCs w:val="22"/>
+        </w:rPr>
+      </w:pPr>
+    </w:p>
+    <w:p>
+      <w:pPr>
+        <w:pStyle w:val="Heading1"/>
+      </w:pPr>
+      <w:r>
+        <w:lastRenderedPageBreak/>
+        <w:t>Automated Test with Junit to show the bug</w:t>
+      </w:r>
+    </w:p>
+    <w:p>
+      <w:pPr>
+        <w:pStyle w:val="bp"/>
+        <w:spacing w:before="0" w:after="0"/>
+        <w:rPr>
+          <w:szCs w:val="22"/>
+        </w:rPr>
+      </w:pPr>
+      <w:r>
+        <w:rPr>
+          <w:noProof/>
+        </w:rPr>
+        <w:drawing>
+          <wp:inline distT="0" distB="0" distL="0" distR="0" wp14:anchorId="3D2DF6DD" wp14:editId="276455E7">
+            <wp:extent cx="5505450" cy="4914900"/>
+            <wp:effectExtent l="0" t="0" r="0" b="0"/>
+            <wp:docPr id="1" name="Picture 1"/>
+            <wp:cNvGraphicFramePr>
+              <a:graphicFrameLocks xmlns:a="http://schemas.openxmlformats.org/drawingml/2006/main" noChangeAspect="1"/>
+            </wp:cNvGraphicFramePr>
+            <a:graphic xmlns:a="http://schemas.openxmlformats.org/drawingml/2006/main">
+              <a:graphicData uri="http://schemas.openxmlformats.org/drawingml/2006/picture">
+                <pic:pic xmlns:pic="http://schemas.openxmlformats.org/drawingml/2006/picture">
+                  <pic:nvPicPr>
+                    <pic:cNvPr id="0" name=""/>
+                    <pic:cNvPicPr/>
+                  </pic:nvPicPr>
+                  <pic:blipFill>
+                    <a:blip r:embed="rId11"/>
+                    <a:stretch>
+                      <a:fillRect/>
+                    </a:stretch>
+                  </pic:blipFill>
+                  <pic:spPr>
+                    <a:xfrm>
+                      <a:off x="0" y="0"/>
+                      <a:ext cx="5505450" cy="4914900"/>
+                    </a:xfrm>
+                    <a:prstGeom prst="rect">
+                      <a:avLst/>
+                    </a:prstGeom>
+                  </pic:spPr>
+                </pic:pic>
+              </a:graphicData>
+            </a:graphic>
+          </wp:inline>
+        </w:drawing>
+      </w:r>
+    </w:p>
+    <w:p>
+      <w:pPr>
+        <w:pStyle w:val="bp"/>
+        <w:spacing w:before="0" w:after="0"/>
+        <w:rPr>
+          <w:szCs w:val="22"/>
+        </w:rPr>
+      </w:pPr>
+      <w:r>
+        <w:rPr>
+          <w:szCs w:val="22"/>
+        </w:rPr>
+        <w:t xml:space="preserve">As the automated test shows the bug can be reproduced automatically. It might not show up right away but it is clearly there. This also is another indication that the game at present does not take into account any kind of bias. In order to test this kind of bug I felt it would be best to place the test code into an endless loop until the bug showed its self up. Once the assert fails then the loop finished. The test code was copyed directly out of Main.java so the game would play out as it currently does. I removed a few output statements as these where not needed and removed a few </w:t>
+      </w:r>
+      <w:r>
+        <w:rPr>
+          <w:szCs w:val="22"/>
+        </w:rPr>
+        <w:lastRenderedPageBreak/>
+        <w:t>variables that the test didn’t need. In order to help visualize the bug in an automated process I also added in one text output that would let me know the win ratio for each round and what round we are currently on. This has the added benefit that if the bug doesn’t appear to be showing up after say 1000 rounds then we can determine the test case won’t show the bug. Or that the bug doesn’t exist in what we are testing.</w:t>
+      </w:r>
+    </w:p>
+    <w:p>
+      <w:pPr>
+        <w:pStyle w:val="bp"/>
+        <w:spacing w:before="0" w:after="0"/>
+        <w:rPr>
+          <w:szCs w:val="22"/>
+        </w:rPr>
+      </w:pPr>
+    </w:p>
+    <w:p>
+      <w:pPr>
+        <w:pStyle w:val="Heading1"/>
+      </w:pPr>
+      <w:r>
+        <w:t>Tracing the code back to find the bug</w:t>
+      </w:r>
+    </w:p>
+    <w:p>
+      <w:pPr>
+        <w:pStyle w:val="bp"/>
+        <w:spacing w:before="0" w:after="0"/>
+        <w:rPr>
+          <w:szCs w:val="22"/>
+        </w:rPr>
+      </w:pPr>
+      <w:r>
+        <w:rPr>
+          <w:szCs w:val="22"/>
+        </w:rPr>
+        <w:t>From looking at the results from both tests it would appear that the game doesn’t take any bias into account when picking the houses dice. In order to confirm that this is the case we are going to have to walk through some of the code in order to see if we can find any bias calculations. We are going to start the trace at Main.java</w:t>
+      </w:r>
+      <w:r>
+        <w:rPr>
+          <w:szCs w:val="22"/>
+        </w:rPr>
+        <w:t xml:space="preserve"> if we look through all the lines of code we notice the following which is </w:t>
+      </w:r>
+      <w:r>
+        <w:rPr>
+          <w:szCs w:val="22"/>
+        </w:rPr>
+        <w:t>line 49</w:t>
+      </w:r>
+    </w:p>
+    <w:p>
+      <w:pPr>
+        <w:pStyle w:val="bp"/>
+        <w:spacing w:before="0" w:after="0"/>
+        <w:ind w:left="720"/>
+        <w:rPr>
+          <w:szCs w:val="22"/>
+        </w:rPr>
+      </w:pPr>
+      <w:r>
+        <w:rPr>
+          <w:rFonts w:ascii="Consolas" w:hAnsi="Consolas" w:cs="Consolas"/>
+          <w:b/>
+          <w:bCs/>
+          <w:color w:val="7F0055"/>
+          <w:sz w:val="20"/>
+          <w:highlight w:val="lightGray"/>
+          <w:lang w:eastAsia="en-AU"/>
+        </w:rPr>
+        <w:t>int</w:t>
+      </w:r>
+      <w:r>
+        <w:rPr>
+          <w:rFonts w:ascii="Consolas" w:hAnsi="Consolas" w:cs="Consolas"/>
+          <w:color w:val="000000"/>
+          <w:sz w:val="20"/>
+          <w:highlight w:val="lightGray"/>
+          <w:lang w:eastAsia="en-AU"/>
+        </w:rPr>
+        <w:t xml:space="preserve"> winnings = game.playRound(player, pick, bet);</w:t>
+      </w:r>
+    </w:p>
+    <w:p>
+      <w:pPr>
+        <w:pStyle w:val="bp"/>
+        <w:spacing w:before="0" w:after="0"/>
+        <w:rPr>
+          <w:szCs w:val="22"/>
+        </w:rPr>
+      </w:pPr>
+      <w:r>
+        <w:rPr>
+          <w:szCs w:val="22"/>
+        </w:rPr>
+        <w:t>The line seems to indicate that it is what actually plays the game. So at this point it would be worthwhile looking at this function. So let’s open up Game.java and find this function. This function can be found on line 28, we are going to walk through this function line by line and see if we can spot something that indicates some kind of bias to the house. We can see that line 33 takes the players bet. This doesn’t indicate any kind of bias. Line 36 to line 41 does look a little interesting though. At first glance there doesn’t seem to be any kind of bias within this loop, but one thing it does do is roll the dice. So if we are looking for a bias we would expect to see it here as this is where we are getting the dice value from. If we look at line 37 we can see</w:t>
+      </w:r>
+    </w:p>
+    <w:p>
+      <w:pPr>
+        <w:pStyle w:val="bp"/>
+        <w:spacing w:before="0" w:after="0"/>
+        <w:ind w:left="720"/>
+        <w:rPr>
+          <w:szCs w:val="22"/>
+        </w:rPr>
+      </w:pPr>
+      <w:r>
+        <w:rPr>
+          <w:rFonts w:ascii="Consolas" w:hAnsi="Consolas" w:cs="Consolas"/>
+          <w:color w:val="000000"/>
+          <w:sz w:val="20"/>
+          <w:highlight w:val="lightGray"/>
+          <w:lang w:eastAsia="en-AU"/>
+        </w:rPr>
+        <w:t>d.roll();</w:t>
+      </w:r>
+    </w:p>
+    <w:p>
+      <w:pPr>
+        <w:pStyle w:val="bp"/>
+        <w:spacing w:before="0" w:after="0"/>
+        <w:rPr>
+          <w:szCs w:val="22"/>
+        </w:rPr>
+      </w:pPr>
+      <w:r>
+        <w:rPr>
+          <w:szCs w:val="22"/>
+        </w:rPr>
+        <w:t>Seems interesting, it might be worth while taking a look at the roll() function. We can find this function inside Dice.java (d is the variable name for the Dice object). So let’s open up Dice.java and locate this function.</w:t>
+      </w:r>
+    </w:p>
+    <w:p>
+      <w:pPr>
+        <w:pStyle w:val="bp"/>
+        <w:spacing w:before="0" w:after="0"/>
+        <w:rPr>
+          <w:szCs w:val="22"/>
+        </w:rPr>
+      </w:pPr>
+    </w:p>
+    <w:p>
+      <w:pPr>
+        <w:pStyle w:val="bp"/>
+        <w:spacing w:before="0" w:after="0"/>
+        <w:rPr>
+          <w:szCs w:val="22"/>
+        </w:rPr>
+      </w:pPr>
+      <w:r>
+        <w:rPr>
+          <w:szCs w:val="22"/>
+        </w:rPr>
+        <w:t>We can find this function on line 14 of Dice.java, the function in its self is a little boring all it does is call DiceValue.getRandom() with that said it would appear that the purpose of this function is to return a random value and nothing else, we still haven’t found the bias so we might as well take a look at the DiceValue class and the getRandom function, as the bias must be in there.</w:t>
+      </w:r>
+    </w:p>
+    <w:p>
+      <w:pPr>
+        <w:pStyle w:val="bp"/>
+        <w:spacing w:before="0" w:after="0"/>
+        <w:rPr>
+          <w:szCs w:val="22"/>
+        </w:rPr>
+      </w:pPr>
+    </w:p>
+    <w:p>
+      <w:pPr>
+        <w:pStyle w:val="bp"/>
+        <w:spacing w:before="0" w:after="0"/>
+        <w:rPr>
+          <w:szCs w:val="22"/>
+        </w:rPr>
+      </w:pPr>
+      <w:r>
+        <w:rPr>
+          <w:szCs w:val="22"/>
+        </w:rPr>
+        <w:t>Once we open up DiceValue.java we can find the getRandom function on line 25, once again this function doesn’t seem to have bias within it. All it is doing is returning a random value out of the enum</w:t>
+      </w:r>
+    </w:p>
+    <w:p>
+      <w:pPr>
+        <w:pStyle w:val="bp"/>
+        <w:spacing w:before="0" w:after="0"/>
+        <w:ind w:left="720"/>
+        <w:rPr>
+          <w:rFonts w:ascii="Consolas" w:hAnsi="Consolas" w:cs="Consolas"/>
+          <w:color w:val="000000"/>
+          <w:sz w:val="20"/>
+          <w:lang w:eastAsia="en-AU"/>
+        </w:rPr>
+      </w:pPr>
+      <w:r>
+        <w:rPr>
+          <w:rFonts w:ascii="Consolas" w:hAnsi="Consolas" w:cs="Consolas"/>
+          <w:b/>
+          <w:bCs/>
+          <w:color w:val="7F0055"/>
+          <w:sz w:val="20"/>
+          <w:highlight w:val="lightGray"/>
+          <w:lang w:eastAsia="en-AU"/>
+        </w:rPr>
+        <w:t>int</w:t>
+      </w:r>
+      <w:r>
+        <w:rPr>
+          <w:rFonts w:ascii="Consolas" w:hAnsi="Consolas" w:cs="Consolas"/>
+          <w:color w:val="000000"/>
+          <w:sz w:val="20"/>
+          <w:highlight w:val="lightGray"/>
+          <w:lang w:eastAsia="en-AU"/>
+        </w:rPr>
+        <w:t xml:space="preserve"> random = </w:t>
+      </w:r>
+      <w:r>
+        <w:rPr>
+          <w:rFonts w:ascii="Consolas" w:hAnsi="Consolas" w:cs="Consolas"/>
+          <w:i/>
+          <w:iCs/>
+          <w:color w:val="0000C0"/>
+          <w:sz w:val="20"/>
+          <w:highlight w:val="lightGray"/>
+          <w:lang w:eastAsia="en-AU"/>
+        </w:rPr>
+        <w:t>RANDOM</w:t>
+      </w:r>
+      <w:r>
+        <w:rPr>
+          <w:rFonts w:ascii="Consolas" w:hAnsi="Consolas" w:cs="Consolas"/>
+          <w:color w:val="000000"/>
+          <w:sz w:val="20"/>
+          <w:highlight w:val="lightGray"/>
+          <w:lang w:eastAsia="en-AU"/>
+        </w:rPr>
+        <w:t>.nextInt(DiceValue.</w:t>
+      </w:r>
+      <w:r>
+        <w:rPr>
+          <w:rFonts w:ascii="Consolas" w:hAnsi="Consolas" w:cs="Consolas"/>
+          <w:i/>
+          <w:iCs/>
+          <w:color w:val="0000C0"/>
+          <w:sz w:val="20"/>
+          <w:highlight w:val="lightGray"/>
+          <w:lang w:eastAsia="en-AU"/>
+        </w:rPr>
+        <w:t>SPADE</w:t>
+      </w:r>
+      <w:r>
+        <w:rPr>
+          <w:rFonts w:ascii="Consolas" w:hAnsi="Consolas" w:cs="Consolas"/>
+          <w:color w:val="000000"/>
+          <w:sz w:val="20"/>
+          <w:highlight w:val="lightGray"/>
+          <w:lang w:eastAsia="en-AU"/>
+        </w:rPr>
+        <w:t>.ordinal());</w:t>
+      </w:r>
+    </w:p>
+    <w:p>
+      <w:pPr>
+        <w:pStyle w:val="bp"/>
+        <w:spacing w:before="0" w:after="0"/>
+        <w:ind w:left="720"/>
+        <w:rPr>
+          <w:szCs w:val="22"/>
+        </w:rPr>
+      </w:pPr>
+    </w:p>
+    <w:p>
+      <w:pPr>
+        <w:pStyle w:val="bp"/>
+        <w:spacing w:before="0" w:after="0"/>
+        <w:rPr>
+          <w:szCs w:val="22"/>
+        </w:rPr>
+      </w:pPr>
+      <w:r>
+        <w:rPr>
+          <w:szCs w:val="22"/>
+        </w:rPr>
+        <w:t xml:space="preserve">So with all that said and done it would appear that we just followed a dead end. I would like to think of it as more eliminating possible section of code, so let’s go back a few steps and look at Game.java again, we will start with line 38 (as we left on line 37), From looking at the rest of the lines in this function there isn’t anything that is a bias, the game just applies the winning if needed and returns. </w:t>
+      </w:r>
+    </w:p>
+    <w:p>
+      <w:pPr>
+        <w:pStyle w:val="bp"/>
+        <w:spacing w:before="0" w:after="0"/>
+        <w:rPr>
+          <w:szCs w:val="22"/>
+        </w:rPr>
+      </w:pPr>
+    </w:p>
+    <w:p>
+      <w:pPr>
+        <w:pStyle w:val="bp"/>
+        <w:spacing w:before="0" w:after="0"/>
+        <w:rPr>
+          <w:szCs w:val="22"/>
+        </w:rPr>
+      </w:pPr>
+      <w:r>
+        <w:rPr>
+          <w:szCs w:val="22"/>
+        </w:rPr>
+        <w:t>With all that said and done the only conclusion I can come up with is that the game does not add any kid of bias to the results which is why the win ratio is off. The solution to this issue would be to place a bias into the game, this within its self wouldn’t be very difficult and the best place to do it would be inside the playRound function of the Game class. In order to add a bias to the game we will have to tell the Game class to keep track of how many times the player wins and how many times the player loses. Once we know these values we can the</w:t>
+      </w:r>
+      <w:r>
+        <w:rPr>
+          <w:szCs w:val="22"/>
+        </w:rPr>
+        <w:t>n</w:t>
+      </w:r>
+      <w:r>
+        <w:rPr>
+          <w:szCs w:val="22"/>
+        </w:rPr>
+        <w:t xml:space="preserve"> work out if we need to rig the outcome so that the house wins</w:t>
+      </w:r>
+      <w:r>
+        <w:rPr>
+          <w:szCs w:val="22"/>
+        </w:rPr>
+        <w:t xml:space="preserve"> or the player wins</w:t>
+      </w:r>
+      <w:r>
+        <w:rPr>
+          <w:szCs w:val="22"/>
+        </w:rPr>
+        <w:t xml:space="preserve">. The house should win if the players win ratio is above 0.44, and the house should lose if the </w:t>
+      </w:r>
+      <w:r>
+        <w:rPr>
+          <w:szCs w:val="22"/>
+        </w:rPr>
+        <w:lastRenderedPageBreak/>
+        <w:t>win ratio is less than 0.40</w:t>
+      </w:r>
+      <w:r>
+        <w:rPr>
+          <w:szCs w:val="22"/>
+        </w:rPr>
+        <w:t>. In order to be able to do this we will also have to change the Dice class to allow us to specify a dice value, this is so we can rig the outcome of any game at any point depending on the current win ratio</w:t>
+      </w:r>
+      <w:r>
+        <w:rPr>
+          <w:szCs w:val="22"/>
+        </w:rPr>
+        <w:t>.</w:t>
+      </w:r>
+    </w:p>
+    <w:p>
+      <w:pPr>
+        <w:pStyle w:val="bp"/>
+        <w:spacing w:before="0" w:after="0"/>
+        <w:rPr>
+          <w:szCs w:val="22"/>
+        </w:rPr>
+      </w:pPr>
+    </w:p>
+    <w:p>
+      <w:pPr>
+        <w:pStyle w:val="bp"/>
+        <w:spacing w:before="0" w:after="0"/>
+        <w:rPr>
+          <w:b/>
+          <w:szCs w:val="22"/>
+        </w:rPr>
+      </w:pPr>
+      <w:r>
+        <w:rPr>
+          <w:b/>
+          <w:szCs w:val="22"/>
+        </w:rPr>
+        <w:t>Update</w:t>
+      </w:r>
+      <w:r>
+        <w:rPr>
+          <w:b/>
+          <w:szCs w:val="22"/>
+        </w:rPr>
+        <w:t xml:space="preserve"> One</w:t>
+      </w:r>
+      <w:r>
+        <w:rPr>
+          <w:b/>
+          <w:szCs w:val="22"/>
+        </w:rPr>
+        <w:t>:</w:t>
+      </w:r>
+    </w:p>
+    <w:p>
+      <w:pPr>
+        <w:pStyle w:val="bp"/>
+        <w:spacing w:before="0" w:after="0"/>
+        <w:rPr>
+          <w:szCs w:val="22"/>
+        </w:rPr>
+      </w:pPr>
+      <w:r>
+        <w:rPr>
+          <w:szCs w:val="22"/>
+        </w:rPr>
+        <w:t>When I went to add in the code to allow for the dice value to be specified I did notice that the dice value never changed. This was another bug in its self but would not of been the cause to the bug I was looking for. I have updated the code to allow for the new dice value to be assigned to the dice before returning.</w:t>
+      </w:r>
+    </w:p>
+    <w:p>
+      <w:pPr>
+        <w:pStyle w:val="bp"/>
+        <w:spacing w:before="0" w:after="0"/>
+        <w:rPr>
+          <w:szCs w:val="22"/>
+        </w:rPr>
+      </w:pPr>
+    </w:p>
+    <w:p>
+      <w:pPr>
+        <w:pStyle w:val="bp"/>
+        <w:spacing w:before="0" w:after="0"/>
+        <w:rPr>
+          <w:b/>
+          <w:szCs w:val="22"/>
+        </w:rPr>
+      </w:pPr>
+      <w:r>
+        <w:rPr>
+          <w:b/>
+          <w:szCs w:val="22"/>
+        </w:rPr>
+        <w:t>Update Two:</w:t>
+      </w:r>
+    </w:p>
+    <w:p>
+      <w:pPr>
+        <w:pStyle w:val="bp"/>
+        <w:spacing w:before="0" w:after="0"/>
+        <w:rPr>
+          <w:szCs w:val="22"/>
+        </w:rPr>
+      </w:pPr>
+      <w:r>
+        <w:rPr>
+          <w:szCs w:val="22"/>
+        </w:rPr>
+        <w:t>The bias code worked better than expected, after running a few tests it appears that I can set the bias to be the exact percent that I want the player to win at, this means that I don’t have to say 0.4 to 0.44 is good enough</w:t>
+      </w:r>
+    </w:p>
+    <w:p>
+      <w:pPr>
+        <w:pStyle w:val="bp"/>
+        <w:spacing w:before="0" w:after="0"/>
+        <w:rPr>
+          <w:szCs w:val="22"/>
+        </w:rPr>
+      </w:pPr>
+    </w:p>
+    <w:p>
+      <w:pPr>
+        <w:pStyle w:val="bp"/>
+        <w:spacing w:before="0" w:after="0"/>
+        <w:rPr>
+          <w:b/>
+          <w:szCs w:val="22"/>
+        </w:rPr>
+      </w:pPr>
+      <w:r>
+        <w:rPr>
+          <w:b/>
+          <w:szCs w:val="22"/>
+        </w:rPr>
+        <w:t>Update Three</w:t>
+      </w:r>
+    </w:p>
+    <w:p>
+      <w:pPr>
+        <w:pStyle w:val="bp"/>
+        <w:spacing w:before="0" w:after="0"/>
+        <w:rPr>
+          <w:szCs w:val="22"/>
+        </w:rPr>
+      </w:pPr>
+      <w:r>
+        <w:rPr>
+          <w:szCs w:val="22"/>
+        </w:rPr>
+        <w:t xml:space="preserve">During the changing of the code another bug was noticed within the DiceValue code, the getRandom value will never return the spade as a value, we need to plus one onto the </w:t>
+      </w:r>
+    </w:p>
+    <w:p>
+      <w:pPr>
+        <w:pStyle w:val="bp"/>
+        <w:spacing w:before="0" w:after="0"/>
+        <w:ind w:left="720"/>
+        <w:rPr>
+          <w:szCs w:val="22"/>
+        </w:rPr>
+      </w:pPr>
+      <w:r>
+        <w:rPr>
+          <w:rFonts w:ascii="Consolas" w:hAnsi="Consolas" w:cs="Consolas"/>
+          <w:color w:val="000000"/>
+          <w:sz w:val="20"/>
+          <w:highlight w:val="lightGray"/>
+          <w:lang w:eastAsia="en-AU"/>
+        </w:rPr>
+        <w:t>DiceValue.</w:t>
+      </w:r>
+      <w:r>
+        <w:rPr>
+          <w:rFonts w:ascii="Consolas" w:hAnsi="Consolas" w:cs="Consolas"/>
+          <w:i/>
+          <w:iCs/>
+          <w:color w:val="0000C0"/>
+          <w:sz w:val="20"/>
+          <w:highlight w:val="lightGray"/>
+          <w:lang w:eastAsia="en-AU"/>
+        </w:rPr>
+        <w:t>SPADE</w:t>
+      </w:r>
+      <w:r>
+        <w:rPr>
+          <w:rFonts w:ascii="Consolas" w:hAnsi="Consolas" w:cs="Consolas"/>
+          <w:color w:val="000000"/>
+          <w:sz w:val="20"/>
+          <w:highlight w:val="lightGray"/>
+          <w:lang w:eastAsia="en-AU"/>
+        </w:rPr>
+        <w:t>.ordinal()</w:t>
+      </w:r>
+    </w:p>
+    <w:p>
+      <w:pPr>
+        <w:pStyle w:val="bp"/>
+        <w:spacing w:before="0" w:after="0"/>
+        <w:rPr>
+          <w:szCs w:val="22"/>
+        </w:rPr>
+      </w:pPr>
+      <w:r>
+        <w:rPr>
+          <w:szCs w:val="22"/>
+        </w:rPr>
+        <w:t>Call in order to account for the spade</w:t>
+      </w:r>
+    </w:p>
+    <w:p>
+      <w:pPr>
+        <w:pStyle w:val="bp"/>
+        <w:spacing w:before="0" w:after="0"/>
+        <w:rPr>
+          <w:szCs w:val="22"/>
+        </w:rPr>
+      </w:pPr>
+    </w:p>
+    <w:p>
+      <w:pPr>
+        <w:pStyle w:val="bp"/>
+        <w:spacing w:before="0" w:after="0"/>
+        <w:rPr>
+          <w:szCs w:val="22"/>
+        </w:rPr>
+      </w:pPr>
+      <w:r>
+        <w:rPr>
+          <w:szCs w:val="22"/>
+        </w:rPr>
+        <w:t>Conclusion, because the Junit test that I currently havesetup will never exit if I did fix the bug I am going to change the endless while loop so that it is a for loop instead and have it run the game 1000 times, if the test dosnt fail then the bug has been fixed.</w:t>
       </w:r>
       <w:bookmarkStart w:id="0" w:name="_GoBack"/>
       <w:bookmarkEnd w:id="0"/>
@@ -1801,7 +2335,7 @@
         <w:rStyle w:val="PageNumber"/>
         <w:noProof/>
       </w:rPr>
-      <w:t>3</w:t>
+      <w:t>6</w:t>
     </w:r>
     <w:r>
       <w:rPr>
@@ -1838,7 +2372,7 @@
         <w:rStyle w:val="PageNumber"/>
         <w:noProof/>
       </w:rPr>
-      <w:t>3</w:t>
+      <w:t>6</w:t>
     </w:r>
     <w:r>
       <w:rPr>

</xml_diff>

<commit_message>
ran junit test and last UAT to confirm bug has been fixed
</commit_message>
<xml_diff>
--- a/UAT/bug3.docx
+++ b/UAT/bug3.docx
@@ -2225,12 +2225,1431 @@
       </w:pPr>
       <w:r>
         <w:rPr>
-          <w:szCs w:val="22"/>
-        </w:rPr>
-        <w:t>Conclusion, because the Junit test that I currently havesetup will never exit if I did fix the bug I am going to change the endless while loop so that it is a for loop instead and have it run the game 1000 times, if the test dosnt fail then the bug has been fixed.</w:t>
-      </w:r>
-      <w:bookmarkStart w:id="0" w:name="_GoBack"/>
-      <w:bookmarkEnd w:id="0"/>
+          <w:b/>
+          <w:szCs w:val="22"/>
+        </w:rPr>
+        <w:t>Conclusion</w:t>
+      </w:r>
+      <w:r>
+        <w:rPr>
+          <w:szCs w:val="22"/>
+        </w:rPr>
+        <w:t>, because the Junit test that I currently have</w:t>
+      </w:r>
+      <w:r>
+        <w:rPr>
+          <w:szCs w:val="22"/>
+        </w:rPr>
+        <w:t xml:space="preserve"> </w:t>
+      </w:r>
+      <w:r>
+        <w:rPr>
+          <w:szCs w:val="22"/>
+        </w:rPr>
+        <w:t>setup will never exit if I did fix the bug I am going to change the endless while loop so that it is a for loop instead and have it run the game 1000 times, if the test dosnt fail then the bug has been fixed.</w:t>
+      </w:r>
+      <w:r>
+        <w:rPr>
+          <w:szCs w:val="22"/>
+        </w:rPr>
+        <w:t xml:space="preserve"> After running the test I can confirm that I have managed to add a bias to the game, it does drop a little from 0.42, but the amount it drops is nothing compared to before. The screen shot below shows the output from the test after 1000 runs</w:t>
+      </w:r>
+    </w:p>
+    <w:p>
+      <w:pPr>
+        <w:pStyle w:val="bp"/>
+        <w:spacing w:before="0" w:after="0"/>
+        <w:rPr>
+          <w:szCs w:val="22"/>
+        </w:rPr>
+      </w:pPr>
+      <w:r>
+        <w:rPr>
+          <w:noProof/>
+        </w:rPr>
+        <w:lastRenderedPageBreak/>
+        <w:drawing>
+          <wp:inline distT="0" distB="0" distL="0" distR="0" wp14:anchorId="31C2F7BD" wp14:editId="54CDE8DA">
+            <wp:extent cx="5943600" cy="4509135"/>
+            <wp:effectExtent l="0" t="0" r="0" b="5715"/>
+            <wp:docPr id="2" name="Picture 2"/>
+            <wp:cNvGraphicFramePr>
+              <a:graphicFrameLocks xmlns:a="http://schemas.openxmlformats.org/drawingml/2006/main" noChangeAspect="1"/>
+            </wp:cNvGraphicFramePr>
+            <a:graphic xmlns:a="http://schemas.openxmlformats.org/drawingml/2006/main">
+              <a:graphicData uri="http://schemas.openxmlformats.org/drawingml/2006/picture">
+                <pic:pic xmlns:pic="http://schemas.openxmlformats.org/drawingml/2006/picture">
+                  <pic:nvPicPr>
+                    <pic:cNvPr id="0" name=""/>
+                    <pic:cNvPicPr/>
+                  </pic:nvPicPr>
+                  <pic:blipFill>
+                    <a:blip r:embed="rId12"/>
+                    <a:stretch>
+                      <a:fillRect/>
+                    </a:stretch>
+                  </pic:blipFill>
+                  <pic:spPr>
+                    <a:xfrm>
+                      <a:off x="0" y="0"/>
+                      <a:ext cx="5943600" cy="4509135"/>
+                    </a:xfrm>
+                    <a:prstGeom prst="rect">
+                      <a:avLst/>
+                    </a:prstGeom>
+                  </pic:spPr>
+                </pic:pic>
+              </a:graphicData>
+            </a:graphic>
+          </wp:inline>
+        </w:drawing>
+      </w:r>
+    </w:p>
+    <w:p>
+      <w:pPr>
+        <w:rPr>
+          <w:szCs w:val="22"/>
+        </w:rPr>
+      </w:pPr>
+      <w:r>
+        <w:rPr>
+          <w:szCs w:val="22"/>
+        </w:rPr>
+        <w:br w:type="page"/>
+      </w:r>
+    </w:p>
+    <w:tbl>
+      <w:tblPr>
+        <w:tblW w:w="13178" w:type="dxa"/>
+        <w:tblLayout w:type="fixed"/>
+        <w:tblLook w:val="0000" w:firstRow="0" w:lastRow="0" w:firstColumn="0" w:lastColumn="0" w:noHBand="0" w:noVBand="0"/>
+      </w:tblPr>
+      <w:tblGrid>
+        <w:gridCol w:w="558"/>
+        <w:gridCol w:w="2880"/>
+        <w:gridCol w:w="30"/>
+        <w:gridCol w:w="2686"/>
+        <w:gridCol w:w="5596"/>
+        <w:gridCol w:w="714"/>
+        <w:gridCol w:w="714"/>
+      </w:tblGrid>
+      <w:tr>
+        <w:trPr>
+          <w:cantSplit/>
+          <w:tblHeader/>
+        </w:trPr>
+        <w:tc>
+          <w:tcPr>
+            <w:tcW w:w="3468" w:type="dxa"/>
+            <w:gridSpan w:val="3"/>
+            <w:tcBorders>
+              <w:top w:val="single" w:sz="6" w:space="0" w:color="auto"/>
+              <w:left w:val="single" w:sz="4" w:space="0" w:color="auto"/>
+              <w:bottom w:val="single" w:sz="6" w:space="0" w:color="auto"/>
+              <w:right w:val="single" w:sz="6" w:space="0" w:color="auto"/>
+            </w:tcBorders>
+          </w:tcPr>
+          <w:p>
+            <w:pPr>
+              <w:pStyle w:val="bp"/>
+              <w:rPr>
+                <w:b/>
+              </w:rPr>
+            </w:pPr>
+            <w:r>
+              <w:rPr>
+                <w:b/>
+              </w:rPr>
+              <w:lastRenderedPageBreak/>
+              <w:t>Test Name</w:t>
+            </w:r>
+          </w:p>
+        </w:tc>
+        <w:tc>
+          <w:tcPr>
+            <w:tcW w:w="9710" w:type="dxa"/>
+            <w:gridSpan w:val="4"/>
+            <w:tcBorders>
+              <w:top w:val="single" w:sz="6" w:space="0" w:color="auto"/>
+              <w:left w:val="single" w:sz="6" w:space="0" w:color="auto"/>
+              <w:bottom w:val="single" w:sz="6" w:space="0" w:color="auto"/>
+              <w:right w:val="single" w:sz="4" w:space="0" w:color="auto"/>
+            </w:tcBorders>
+          </w:tcPr>
+          <w:p>
+            <w:pPr>
+              <w:pStyle w:val="bp"/>
+              <w:tabs>
+                <w:tab w:val="left" w:pos="5685"/>
+              </w:tabs>
+              <w:rPr>
+                <w:color w:val="0000FF"/>
+                <w:sz w:val="24"/>
+                <w:szCs w:val="24"/>
+              </w:rPr>
+            </w:pPr>
+            <w:r>
+              <w:rPr>
+                <w:color w:val="0000FF"/>
+                <w:sz w:val="24"/>
+                <w:szCs w:val="24"/>
+              </w:rPr>
+              <w:t xml:space="preserve">Game odds </w:t>
+            </w:r>
+            <w:r>
+              <w:rPr>
+                <w:color w:val="0000FF"/>
+                <w:sz w:val="24"/>
+                <w:szCs w:val="24"/>
+              </w:rPr>
+              <w:t>should stay around 0.42</w:t>
+            </w:r>
+          </w:p>
+        </w:tc>
+      </w:tr>
+      <w:tr>
+        <w:trPr>
+          <w:cantSplit/>
+          <w:tblHeader/>
+        </w:trPr>
+        <w:tc>
+          <w:tcPr>
+            <w:tcW w:w="3468" w:type="dxa"/>
+            <w:gridSpan w:val="3"/>
+            <w:tcBorders>
+              <w:top w:val="single" w:sz="6" w:space="0" w:color="auto"/>
+              <w:left w:val="single" w:sz="4" w:space="0" w:color="auto"/>
+              <w:bottom w:val="single" w:sz="6" w:space="0" w:color="auto"/>
+              <w:right w:val="single" w:sz="6" w:space="0" w:color="auto"/>
+            </w:tcBorders>
+          </w:tcPr>
+          <w:p>
+            <w:pPr>
+              <w:pStyle w:val="bp"/>
+              <w:rPr>
+                <w:b/>
+              </w:rPr>
+            </w:pPr>
+            <w:r>
+              <w:rPr>
+                <w:b/>
+              </w:rPr>
+              <w:t>Use Case Tested:</w:t>
+            </w:r>
+          </w:p>
+        </w:tc>
+        <w:tc>
+          <w:tcPr>
+            <w:tcW w:w="9710" w:type="dxa"/>
+            <w:gridSpan w:val="4"/>
+            <w:tcBorders>
+              <w:top w:val="single" w:sz="6" w:space="0" w:color="auto"/>
+              <w:left w:val="single" w:sz="6" w:space="0" w:color="auto"/>
+              <w:bottom w:val="single" w:sz="6" w:space="0" w:color="auto"/>
+              <w:right w:val="single" w:sz="4" w:space="0" w:color="auto"/>
+            </w:tcBorders>
+          </w:tcPr>
+          <w:p>
+            <w:pPr>
+              <w:pStyle w:val="bp"/>
+              <w:tabs>
+                <w:tab w:val="left" w:pos="5685"/>
+              </w:tabs>
+              <w:rPr>
+                <w:color w:val="0000FF"/>
+                <w:sz w:val="24"/>
+                <w:szCs w:val="24"/>
+              </w:rPr>
+            </w:pPr>
+            <w:r>
+              <w:rPr>
+                <w:color w:val="0000FF"/>
+                <w:sz w:val="24"/>
+                <w:szCs w:val="24"/>
+              </w:rPr>
+              <w:t>Crown and Anchor Game</w:t>
+            </w:r>
+          </w:p>
+        </w:tc>
+      </w:tr>
+      <w:tr>
+        <w:trPr>
+          <w:cantSplit/>
+          <w:trHeight w:val="711"/>
+          <w:tblHeader/>
+        </w:trPr>
+        <w:tc>
+          <w:tcPr>
+            <w:tcW w:w="3468" w:type="dxa"/>
+            <w:gridSpan w:val="3"/>
+            <w:tcBorders>
+              <w:top w:val="single" w:sz="6" w:space="0" w:color="auto"/>
+              <w:left w:val="single" w:sz="4" w:space="0" w:color="auto"/>
+              <w:bottom w:val="single" w:sz="6" w:space="0" w:color="auto"/>
+              <w:right w:val="single" w:sz="6" w:space="0" w:color="auto"/>
+            </w:tcBorders>
+          </w:tcPr>
+          <w:p>
+            <w:pPr>
+              <w:pStyle w:val="bp"/>
+              <w:rPr>
+                <w:b/>
+              </w:rPr>
+            </w:pPr>
+            <w:r>
+              <w:rPr>
+                <w:b/>
+              </w:rPr>
+              <w:t>Test Description:</w:t>
+            </w:r>
+          </w:p>
+        </w:tc>
+        <w:tc>
+          <w:tcPr>
+            <w:tcW w:w="9710" w:type="dxa"/>
+            <w:gridSpan w:val="4"/>
+            <w:tcBorders>
+              <w:top w:val="single" w:sz="6" w:space="0" w:color="auto"/>
+              <w:left w:val="single" w:sz="6" w:space="0" w:color="auto"/>
+              <w:bottom w:val="single" w:sz="6" w:space="0" w:color="auto"/>
+              <w:right w:val="single" w:sz="4" w:space="0" w:color="auto"/>
+            </w:tcBorders>
+          </w:tcPr>
+          <w:p>
+            <w:pPr>
+              <w:pStyle w:val="bp"/>
+              <w:ind w:left="-48" w:firstLine="48"/>
+              <w:rPr>
+                <w:color w:val="0000FF"/>
+                <w:sz w:val="24"/>
+                <w:szCs w:val="24"/>
+              </w:rPr>
+            </w:pPr>
+            <w:r>
+              <w:rPr>
+                <w:color w:val="0000FF"/>
+                <w:sz w:val="24"/>
+                <w:szCs w:val="24"/>
+              </w:rPr>
+              <w:t>Crown and Anchor game have an approximate 8% bias to the house. The win+lose ratio should equal approximately 0.42. This does not appear to be the case</w:t>
+            </w:r>
+          </w:p>
+        </w:tc>
+      </w:tr>
+      <w:tr>
+        <w:trPr>
+          <w:cantSplit/>
+          <w:tblHeader/>
+        </w:trPr>
+        <w:tc>
+          <w:tcPr>
+            <w:tcW w:w="3468" w:type="dxa"/>
+            <w:gridSpan w:val="3"/>
+            <w:tcBorders>
+              <w:top w:val="single" w:sz="4" w:space="0" w:color="auto"/>
+              <w:left w:val="single" w:sz="4" w:space="0" w:color="auto"/>
+              <w:bottom w:val="single" w:sz="6" w:space="0" w:color="auto"/>
+              <w:right w:val="single" w:sz="6" w:space="0" w:color="auto"/>
+            </w:tcBorders>
+          </w:tcPr>
+          <w:p>
+            <w:pPr>
+              <w:pStyle w:val="bp"/>
+              <w:rPr>
+                <w:b/>
+              </w:rPr>
+            </w:pPr>
+            <w:r>
+              <w:rPr>
+                <w:b/>
+              </w:rPr>
+              <w:t>Pre-conditions</w:t>
+            </w:r>
+          </w:p>
+        </w:tc>
+        <w:tc>
+          <w:tcPr>
+            <w:tcW w:w="9710" w:type="dxa"/>
+            <w:gridSpan w:val="4"/>
+            <w:tcBorders>
+              <w:top w:val="single" w:sz="4" w:space="0" w:color="auto"/>
+              <w:left w:val="single" w:sz="6" w:space="0" w:color="auto"/>
+              <w:bottom w:val="single" w:sz="6" w:space="0" w:color="auto"/>
+              <w:right w:val="single" w:sz="4" w:space="0" w:color="auto"/>
+            </w:tcBorders>
+          </w:tcPr>
+          <w:p>
+            <w:pPr>
+              <w:pStyle w:val="bp"/>
+              <w:ind w:left="-48" w:firstLine="48"/>
+              <w:rPr>
+                <w:color w:val="0000FF"/>
+                <w:sz w:val="24"/>
+                <w:szCs w:val="24"/>
+              </w:rPr>
+            </w:pPr>
+            <w:r>
+              <w:rPr>
+                <w:color w:val="0000FF"/>
+                <w:sz w:val="24"/>
+                <w:szCs w:val="24"/>
+              </w:rPr>
+              <w:t>Default game setup</w:t>
+            </w:r>
+          </w:p>
+        </w:tc>
+      </w:tr>
+      <w:tr>
+        <w:trPr>
+          <w:cantSplit/>
+          <w:tblHeader/>
+        </w:trPr>
+        <w:tc>
+          <w:tcPr>
+            <w:tcW w:w="3468" w:type="dxa"/>
+            <w:gridSpan w:val="3"/>
+            <w:tcBorders>
+              <w:top w:val="single" w:sz="6" w:space="0" w:color="auto"/>
+              <w:left w:val="single" w:sz="4" w:space="0" w:color="auto"/>
+              <w:bottom w:val="single" w:sz="6" w:space="0" w:color="auto"/>
+              <w:right w:val="single" w:sz="6" w:space="0" w:color="auto"/>
+            </w:tcBorders>
+          </w:tcPr>
+          <w:p>
+            <w:pPr>
+              <w:pStyle w:val="bp"/>
+              <w:rPr>
+                <w:b/>
+              </w:rPr>
+            </w:pPr>
+            <w:r>
+              <w:rPr>
+                <w:b/>
+              </w:rPr>
+              <w:t>Post-conditions</w:t>
+            </w:r>
+          </w:p>
+        </w:tc>
+        <w:tc>
+          <w:tcPr>
+            <w:tcW w:w="9710" w:type="dxa"/>
+            <w:gridSpan w:val="4"/>
+            <w:tcBorders>
+              <w:top w:val="single" w:sz="6" w:space="0" w:color="auto"/>
+              <w:left w:val="single" w:sz="6" w:space="0" w:color="auto"/>
+              <w:bottom w:val="single" w:sz="6" w:space="0" w:color="auto"/>
+              <w:right w:val="single" w:sz="4" w:space="0" w:color="auto"/>
+            </w:tcBorders>
+          </w:tcPr>
+          <w:p>
+            <w:pPr>
+              <w:pStyle w:val="bp"/>
+              <w:rPr>
+                <w:color w:val="0000FF"/>
+                <w:sz w:val="24"/>
+                <w:szCs w:val="24"/>
+              </w:rPr>
+            </w:pPr>
+            <w:r>
+              <w:rPr>
+                <w:color w:val="0000FF"/>
+                <w:sz w:val="24"/>
+                <w:szCs w:val="24"/>
+              </w:rPr>
+              <w:t>Once the game has finished the reported win ratio should be around 0.42. Because this value is only an approximate and the game is random we are going to say that an acceptable difference is minus/plus two percent in either direction. This means that the win ratio can be anywhere between 0.4 and 0.44 to be acceptable.</w:t>
+            </w:r>
+          </w:p>
+        </w:tc>
+      </w:tr>
+      <w:tr>
+        <w:trPr>
+          <w:cantSplit/>
+          <w:tblHeader/>
+        </w:trPr>
+        <w:tc>
+          <w:tcPr>
+            <w:tcW w:w="3438" w:type="dxa"/>
+            <w:gridSpan w:val="2"/>
+            <w:tcBorders>
+              <w:top w:val="single" w:sz="6" w:space="0" w:color="auto"/>
+              <w:left w:val="single" w:sz="4" w:space="0" w:color="auto"/>
+              <w:bottom w:val="single" w:sz="6" w:space="0" w:color="auto"/>
+              <w:right w:val="single" w:sz="6" w:space="0" w:color="auto"/>
+            </w:tcBorders>
+          </w:tcPr>
+          <w:p>
+            <w:pPr>
+              <w:pStyle w:val="bp"/>
+              <w:spacing w:before="0" w:after="0"/>
+              <w:rPr>
+                <w:b/>
+              </w:rPr>
+            </w:pPr>
+            <w:r>
+              <w:rPr>
+                <w:b/>
+              </w:rPr>
+              <w:t>Notes:</w:t>
+            </w:r>
+          </w:p>
+        </w:tc>
+        <w:tc>
+          <w:tcPr>
+            <w:tcW w:w="9740" w:type="dxa"/>
+            <w:gridSpan w:val="5"/>
+            <w:tcBorders>
+              <w:top w:val="single" w:sz="6" w:space="0" w:color="auto"/>
+              <w:left w:val="single" w:sz="6" w:space="0" w:color="auto"/>
+              <w:bottom w:val="single" w:sz="6" w:space="0" w:color="auto"/>
+              <w:right w:val="single" w:sz="4" w:space="0" w:color="auto"/>
+            </w:tcBorders>
+          </w:tcPr>
+          <w:p>
+            <w:pPr>
+              <w:pStyle w:val="bp"/>
+              <w:rPr>
+                <w:b/>
+                <w:bCs/>
+                <w:color w:val="FF0000"/>
+                <w:sz w:val="24"/>
+              </w:rPr>
+            </w:pPr>
+          </w:p>
+          <w:p>
+            <w:pPr>
+              <w:pStyle w:val="bp"/>
+              <w:rPr>
+                <w:b/>
+                <w:bCs/>
+                <w:color w:val="FF0000"/>
+                <w:sz w:val="24"/>
+              </w:rPr>
+            </w:pPr>
+            <w:r>
+              <w:rPr>
+                <w:b/>
+                <w:bCs/>
+                <w:color w:val="FF0000"/>
+                <w:sz w:val="24"/>
+              </w:rPr>
+              <w:t xml:space="preserve">In order to test that the odds are correct we will run the game </w:t>
+            </w:r>
+            <w:r>
+              <w:rPr>
+                <w:b/>
+                <w:bCs/>
+                <w:color w:val="FF0000"/>
+                <w:sz w:val="24"/>
+              </w:rPr>
+              <w:t>5</w:t>
+            </w:r>
+            <w:bookmarkStart w:id="0" w:name="_GoBack"/>
+            <w:bookmarkEnd w:id="0"/>
+            <w:r>
+              <w:rPr>
+                <w:b/>
+                <w:bCs/>
+                <w:color w:val="FF0000"/>
+                <w:sz w:val="24"/>
+              </w:rPr>
+              <w:t xml:space="preserve"> times and check the output from each run. If the win ratio stays around 0.4 to 0.44 then the test has passed.</w:t>
+            </w:r>
+          </w:p>
+          <w:p>
+            <w:pPr>
+              <w:pStyle w:val="bp"/>
+              <w:rPr>
+                <w:b/>
+                <w:bCs/>
+                <w:color w:val="FF0000"/>
+                <w:sz w:val="24"/>
+              </w:rPr>
+            </w:pPr>
+          </w:p>
+        </w:tc>
+      </w:tr>
+      <w:tr>
+        <w:trPr>
+          <w:cantSplit/>
+          <w:tblHeader/>
+        </w:trPr>
+        <w:tc>
+          <w:tcPr>
+            <w:tcW w:w="3438" w:type="dxa"/>
+            <w:gridSpan w:val="2"/>
+            <w:tcBorders>
+              <w:top w:val="single" w:sz="6" w:space="0" w:color="auto"/>
+              <w:left w:val="single" w:sz="4" w:space="0" w:color="auto"/>
+              <w:bottom w:val="single" w:sz="4" w:space="0" w:color="auto"/>
+              <w:right w:val="single" w:sz="6" w:space="0" w:color="auto"/>
+            </w:tcBorders>
+          </w:tcPr>
+          <w:p>
+            <w:pPr>
+              <w:pStyle w:val="bp"/>
+              <w:spacing w:before="0" w:after="0"/>
+              <w:rPr>
+                <w:b/>
+              </w:rPr>
+            </w:pPr>
+            <w:r>
+              <w:rPr>
+                <w:b/>
+              </w:rPr>
+              <w:t>Result (Pass/Fail/Warning/Incomplete)</w:t>
+            </w:r>
+          </w:p>
+        </w:tc>
+        <w:tc>
+          <w:tcPr>
+            <w:tcW w:w="9740" w:type="dxa"/>
+            <w:gridSpan w:val="5"/>
+            <w:tcBorders>
+              <w:top w:val="single" w:sz="6" w:space="0" w:color="auto"/>
+              <w:left w:val="single" w:sz="6" w:space="0" w:color="auto"/>
+              <w:bottom w:val="single" w:sz="4" w:space="0" w:color="auto"/>
+              <w:right w:val="single" w:sz="4" w:space="0" w:color="auto"/>
+            </w:tcBorders>
+          </w:tcPr>
+          <w:p>
+            <w:pPr>
+              <w:pStyle w:val="bp"/>
+              <w:rPr>
+                <w:b/>
+                <w:bCs/>
+                <w:color w:val="FF0000"/>
+                <w:sz w:val="24"/>
+              </w:rPr>
+            </w:pPr>
+          </w:p>
+        </w:tc>
+      </w:tr>
+      <w:tr>
+        <w:tblPrEx>
+          <w:tblBorders>
+            <w:top w:val="single" w:sz="6" w:space="0" w:color="auto"/>
+            <w:left w:val="single" w:sz="6" w:space="0" w:color="auto"/>
+            <w:bottom w:val="single" w:sz="6" w:space="0" w:color="auto"/>
+            <w:right w:val="single" w:sz="6" w:space="0" w:color="auto"/>
+            <w:insideH w:val="single" w:sz="6" w:space="0" w:color="auto"/>
+            <w:insideV w:val="single" w:sz="6" w:space="0" w:color="auto"/>
+          </w:tblBorders>
+        </w:tblPrEx>
+        <w:trPr>
+          <w:cantSplit/>
+          <w:trHeight w:val="80"/>
+          <w:tblHeader/>
+        </w:trPr>
+        <w:tc>
+          <w:tcPr>
+            <w:tcW w:w="558" w:type="dxa"/>
+            <w:tcBorders>
+              <w:bottom w:val="single" w:sz="4" w:space="0" w:color="auto"/>
+              <w:right w:val="single" w:sz="4" w:space="0" w:color="auto"/>
+            </w:tcBorders>
+            <w:shd w:val="clear" w:color="auto" w:fill="C0C0C0"/>
+          </w:tcPr>
+          <w:p>
+            <w:pPr>
+              <w:pStyle w:val="proc"/>
+              <w:numPr>
+                <w:ilvl w:val="0"/>
+                <w:numId w:val="0"/>
+              </w:numPr>
+              <w:jc w:val="center"/>
+              <w:rPr>
+                <w:sz w:val="24"/>
+              </w:rPr>
+            </w:pPr>
+          </w:p>
+        </w:tc>
+        <w:tc>
+          <w:tcPr>
+            <w:tcW w:w="5596" w:type="dxa"/>
+            <w:gridSpan w:val="3"/>
+            <w:tcBorders>
+              <w:left w:val="single" w:sz="4" w:space="0" w:color="auto"/>
+              <w:bottom w:val="single" w:sz="4" w:space="0" w:color="auto"/>
+            </w:tcBorders>
+            <w:shd w:val="clear" w:color="auto" w:fill="C0C0C0"/>
+          </w:tcPr>
+          <w:p>
+            <w:pPr>
+              <w:pStyle w:val="proc"/>
+              <w:numPr>
+                <w:ilvl w:val="0"/>
+                <w:numId w:val="0"/>
+              </w:numPr>
+              <w:jc w:val="center"/>
+              <w:rPr>
+                <w:sz w:val="24"/>
+              </w:rPr>
+            </w:pPr>
+            <w:r>
+              <w:rPr>
+                <w:b/>
+                <w:sz w:val="24"/>
+              </w:rPr>
+              <w:t>TEST STEP</w:t>
+            </w:r>
+          </w:p>
+        </w:tc>
+        <w:tc>
+          <w:tcPr>
+            <w:tcW w:w="5596" w:type="dxa"/>
+            <w:shd w:val="clear" w:color="auto" w:fill="C0C0C0"/>
+          </w:tcPr>
+          <w:p>
+            <w:pPr>
+              <w:pStyle w:val="bp"/>
+              <w:jc w:val="center"/>
+              <w:rPr>
+                <w:sz w:val="24"/>
+              </w:rPr>
+            </w:pPr>
+            <w:r>
+              <w:rPr>
+                <w:b/>
+                <w:sz w:val="24"/>
+              </w:rPr>
+              <w:t>EXPECTED TEST RESULTS</w:t>
+            </w:r>
+          </w:p>
+        </w:tc>
+        <w:tc>
+          <w:tcPr>
+            <w:tcW w:w="714" w:type="dxa"/>
+            <w:shd w:val="clear" w:color="auto" w:fill="C0C0C0"/>
+          </w:tcPr>
+          <w:p>
+            <w:pPr>
+              <w:pStyle w:val="RowHeadings"/>
+              <w:spacing w:before="80" w:after="80"/>
+              <w:jc w:val="center"/>
+              <w:rPr>
+                <w:rFonts w:ascii="Times New Roman" w:hAnsi="Times New Roman"/>
+                <w:sz w:val="22"/>
+              </w:rPr>
+            </w:pPr>
+            <w:r>
+              <w:rPr>
+                <w:rFonts w:ascii="Times New Roman" w:hAnsi="Times New Roman"/>
+                <w:sz w:val="22"/>
+              </w:rPr>
+              <w:t>P</w:t>
+            </w:r>
+          </w:p>
+        </w:tc>
+        <w:tc>
+          <w:tcPr>
+            <w:tcW w:w="714" w:type="dxa"/>
+            <w:shd w:val="clear" w:color="auto" w:fill="C0C0C0"/>
+          </w:tcPr>
+          <w:p>
+            <w:pPr>
+              <w:pStyle w:val="RowHeadings"/>
+              <w:spacing w:before="80" w:after="80"/>
+              <w:jc w:val="center"/>
+              <w:rPr>
+                <w:rFonts w:ascii="Times New Roman" w:hAnsi="Times New Roman"/>
+                <w:sz w:val="22"/>
+              </w:rPr>
+            </w:pPr>
+            <w:r>
+              <w:rPr>
+                <w:rFonts w:ascii="Times New Roman" w:hAnsi="Times New Roman"/>
+                <w:sz w:val="22"/>
+              </w:rPr>
+              <w:t>F</w:t>
+            </w:r>
+          </w:p>
+        </w:tc>
+      </w:tr>
+      <w:tr>
+        <w:tblPrEx>
+          <w:tblBorders>
+            <w:top w:val="single" w:sz="6" w:space="0" w:color="auto"/>
+            <w:left w:val="single" w:sz="6" w:space="0" w:color="auto"/>
+            <w:bottom w:val="single" w:sz="6" w:space="0" w:color="auto"/>
+            <w:right w:val="single" w:sz="6" w:space="0" w:color="auto"/>
+            <w:insideH w:val="single" w:sz="6" w:space="0" w:color="auto"/>
+            <w:insideV w:val="single" w:sz="6" w:space="0" w:color="auto"/>
+          </w:tblBorders>
+        </w:tblPrEx>
+        <w:trPr>
+          <w:cantSplit/>
+          <w:trHeight w:val="80"/>
+        </w:trPr>
+        <w:tc>
+          <w:tcPr>
+            <w:tcW w:w="558" w:type="dxa"/>
+            <w:tcBorders>
+              <w:top w:val="single" w:sz="4" w:space="0" w:color="auto"/>
+              <w:right w:val="single" w:sz="4" w:space="0" w:color="auto"/>
+            </w:tcBorders>
+          </w:tcPr>
+          <w:p>
+            <w:pPr>
+              <w:pStyle w:val="proc"/>
+              <w:rPr>
+                <w:sz w:val="24"/>
+              </w:rPr>
+            </w:pPr>
+          </w:p>
+        </w:tc>
+        <w:tc>
+          <w:tcPr>
+            <w:tcW w:w="5596" w:type="dxa"/>
+            <w:gridSpan w:val="3"/>
+            <w:tcBorders>
+              <w:top w:val="single" w:sz="4" w:space="0" w:color="auto"/>
+              <w:left w:val="single" w:sz="4" w:space="0" w:color="auto"/>
+            </w:tcBorders>
+          </w:tcPr>
+          <w:p>
+            <w:pPr>
+              <w:pStyle w:val="proc"/>
+              <w:numPr>
+                <w:ilvl w:val="0"/>
+                <w:numId w:val="0"/>
+              </w:numPr>
+              <w:ind w:left="360" w:hanging="360"/>
+              <w:rPr>
+                <w:sz w:val="24"/>
+              </w:rPr>
+            </w:pPr>
+            <w:r>
+              <w:rPr>
+                <w:sz w:val="24"/>
+              </w:rPr>
+              <w:t>Run program</w:t>
+            </w:r>
+          </w:p>
+        </w:tc>
+        <w:tc>
+          <w:tcPr>
+            <w:tcW w:w="5596" w:type="dxa"/>
+          </w:tcPr>
+          <w:p>
+            <w:pPr>
+              <w:pStyle w:val="bp"/>
+              <w:rPr>
+                <w:sz w:val="24"/>
+              </w:rPr>
+            </w:pPr>
+          </w:p>
+        </w:tc>
+        <w:tc>
+          <w:tcPr>
+            <w:tcW w:w="714" w:type="dxa"/>
+          </w:tcPr>
+          <w:p>
+            <w:pPr>
+              <w:pStyle w:val="RowHeadings"/>
+              <w:spacing w:before="80" w:after="80"/>
+              <w:jc w:val="center"/>
+            </w:pPr>
+            <w:r>
+              <w:t>x</w:t>
+            </w:r>
+          </w:p>
+        </w:tc>
+        <w:tc>
+          <w:tcPr>
+            <w:tcW w:w="714" w:type="dxa"/>
+          </w:tcPr>
+          <w:p>
+            <w:pPr>
+              <w:pStyle w:val="RowHeadings"/>
+              <w:spacing w:before="80" w:after="80"/>
+            </w:pPr>
+          </w:p>
+        </w:tc>
+      </w:tr>
+      <w:tr>
+        <w:tblPrEx>
+          <w:tblBorders>
+            <w:top w:val="single" w:sz="6" w:space="0" w:color="auto"/>
+            <w:left w:val="single" w:sz="6" w:space="0" w:color="auto"/>
+            <w:bottom w:val="single" w:sz="6" w:space="0" w:color="auto"/>
+            <w:right w:val="single" w:sz="6" w:space="0" w:color="auto"/>
+            <w:insideH w:val="single" w:sz="6" w:space="0" w:color="auto"/>
+            <w:insideV w:val="single" w:sz="6" w:space="0" w:color="auto"/>
+          </w:tblBorders>
+        </w:tblPrEx>
+        <w:trPr>
+          <w:cantSplit/>
+          <w:trHeight w:val="80"/>
+        </w:trPr>
+        <w:tc>
+          <w:tcPr>
+            <w:tcW w:w="558" w:type="dxa"/>
+            <w:tcBorders>
+              <w:right w:val="single" w:sz="4" w:space="0" w:color="auto"/>
+            </w:tcBorders>
+          </w:tcPr>
+          <w:p>
+            <w:pPr>
+              <w:pStyle w:val="proc"/>
+              <w:rPr>
+                <w:sz w:val="24"/>
+              </w:rPr>
+            </w:pPr>
+          </w:p>
+        </w:tc>
+        <w:tc>
+          <w:tcPr>
+            <w:tcW w:w="5596" w:type="dxa"/>
+            <w:gridSpan w:val="3"/>
+            <w:tcBorders>
+              <w:left w:val="single" w:sz="4" w:space="0" w:color="auto"/>
+            </w:tcBorders>
+          </w:tcPr>
+          <w:p>
+            <w:pPr>
+              <w:pStyle w:val="proc"/>
+              <w:numPr>
+                <w:ilvl w:val="0"/>
+                <w:numId w:val="0"/>
+              </w:numPr>
+              <w:rPr>
+                <w:sz w:val="24"/>
+              </w:rPr>
+            </w:pPr>
+            <w:r>
+              <w:rPr>
+                <w:sz w:val="24"/>
+              </w:rPr>
+              <w:t>Look through all the results and count how many times the house has win/lose. Work out the ratio that the house is winning</w:t>
+            </w:r>
+          </w:p>
+        </w:tc>
+        <w:tc>
+          <w:tcPr>
+            <w:tcW w:w="5596" w:type="dxa"/>
+          </w:tcPr>
+          <w:p>
+            <w:pPr>
+              <w:pStyle w:val="bp"/>
+              <w:rPr>
+                <w:sz w:val="24"/>
+              </w:rPr>
+            </w:pPr>
+            <w:r>
+              <w:rPr>
+                <w:sz w:val="24"/>
+              </w:rPr>
+              <w:t>The ratio that the house is winning/losing at should not be close to 0.42</w:t>
+            </w:r>
+          </w:p>
+        </w:tc>
+        <w:tc>
+          <w:tcPr>
+            <w:tcW w:w="714" w:type="dxa"/>
+          </w:tcPr>
+          <w:p>
+            <w:pPr>
+              <w:pStyle w:val="RowHeadings"/>
+              <w:spacing w:before="80" w:after="80"/>
+              <w:jc w:val="center"/>
+            </w:pPr>
+            <w:r>
+              <w:t>x</w:t>
+            </w:r>
+          </w:p>
+        </w:tc>
+        <w:tc>
+          <w:tcPr>
+            <w:tcW w:w="714" w:type="dxa"/>
+          </w:tcPr>
+          <w:p>
+            <w:pPr>
+              <w:pStyle w:val="RowHeadings"/>
+              <w:spacing w:before="80" w:after="80"/>
+            </w:pPr>
+          </w:p>
+        </w:tc>
+      </w:tr>
+      <w:tr>
+        <w:tblPrEx>
+          <w:tblBorders>
+            <w:top w:val="single" w:sz="6" w:space="0" w:color="auto"/>
+            <w:left w:val="single" w:sz="6" w:space="0" w:color="auto"/>
+            <w:bottom w:val="single" w:sz="6" w:space="0" w:color="auto"/>
+            <w:right w:val="single" w:sz="6" w:space="0" w:color="auto"/>
+            <w:insideH w:val="single" w:sz="6" w:space="0" w:color="auto"/>
+            <w:insideV w:val="single" w:sz="6" w:space="0" w:color="auto"/>
+          </w:tblBorders>
+        </w:tblPrEx>
+        <w:trPr>
+          <w:cantSplit/>
+          <w:trHeight w:val="80"/>
+        </w:trPr>
+        <w:tc>
+          <w:tcPr>
+            <w:tcW w:w="558" w:type="dxa"/>
+            <w:tcBorders>
+              <w:right w:val="single" w:sz="4" w:space="0" w:color="auto"/>
+            </w:tcBorders>
+          </w:tcPr>
+          <w:p>
+            <w:pPr>
+              <w:pStyle w:val="proc"/>
+              <w:rPr>
+                <w:sz w:val="24"/>
+              </w:rPr>
+            </w:pPr>
+          </w:p>
+        </w:tc>
+        <w:tc>
+          <w:tcPr>
+            <w:tcW w:w="5596" w:type="dxa"/>
+            <w:gridSpan w:val="3"/>
+            <w:tcBorders>
+              <w:left w:val="single" w:sz="4" w:space="0" w:color="auto"/>
+            </w:tcBorders>
+          </w:tcPr>
+          <w:p>
+            <w:pPr>
+              <w:pStyle w:val="proc"/>
+              <w:numPr>
+                <w:ilvl w:val="0"/>
+                <w:numId w:val="0"/>
+              </w:numPr>
+              <w:rPr>
+                <w:sz w:val="24"/>
+              </w:rPr>
+            </w:pPr>
+          </w:p>
+        </w:tc>
+        <w:tc>
+          <w:tcPr>
+            <w:tcW w:w="5596" w:type="dxa"/>
+          </w:tcPr>
+          <w:p>
+            <w:pPr>
+              <w:pStyle w:val="bp"/>
+              <w:rPr>
+                <w:sz w:val="24"/>
+              </w:rPr>
+            </w:pPr>
+          </w:p>
+        </w:tc>
+        <w:tc>
+          <w:tcPr>
+            <w:tcW w:w="714" w:type="dxa"/>
+          </w:tcPr>
+          <w:p>
+            <w:pPr>
+              <w:pStyle w:val="RowHeadings"/>
+              <w:spacing w:before="80" w:after="80"/>
+              <w:jc w:val="center"/>
+            </w:pPr>
+          </w:p>
+        </w:tc>
+        <w:tc>
+          <w:tcPr>
+            <w:tcW w:w="714" w:type="dxa"/>
+          </w:tcPr>
+          <w:p>
+            <w:pPr>
+              <w:pStyle w:val="RowHeadings"/>
+              <w:spacing w:before="80" w:after="80"/>
+            </w:pPr>
+          </w:p>
+        </w:tc>
+      </w:tr>
+    </w:tbl>
+    <w:p>
+      <w:pPr>
+        <w:pStyle w:val="bp"/>
+        <w:spacing w:before="0" w:after="0"/>
+        <w:rPr>
+          <w:szCs w:val="22"/>
+        </w:rPr>
+      </w:pPr>
+    </w:p>
+    <w:p>
+      <w:pPr>
+        <w:rPr>
+          <w:szCs w:val="22"/>
+        </w:rPr>
+      </w:pPr>
+      <w:r>
+        <w:rPr>
+          <w:szCs w:val="22"/>
+        </w:rPr>
+        <w:br w:type="page"/>
+      </w:r>
+    </w:p>
+    <w:p>
+      <w:pPr>
+        <w:pStyle w:val="bp"/>
+        <w:spacing w:before="0" w:after="0"/>
+        <w:rPr>
+          <w:b/>
+          <w:szCs w:val="22"/>
+        </w:rPr>
+      </w:pPr>
+      <w:r>
+        <w:rPr>
+          <w:b/>
+          <w:szCs w:val="22"/>
+        </w:rPr>
+        <w:lastRenderedPageBreak/>
+        <w:t>Run 1</w:t>
+      </w:r>
+    </w:p>
+    <w:p>
+      <w:pPr>
+        <w:pStyle w:val="bp"/>
+        <w:spacing w:before="0" w:after="0"/>
+        <w:rPr>
+          <w:b/>
+          <w:szCs w:val="22"/>
+        </w:rPr>
+      </w:pPr>
+      <w:r>
+        <w:rPr>
+          <w:noProof/>
+        </w:rPr>
+        <w:drawing>
+          <wp:inline distT="0" distB="0" distL="0" distR="0" wp14:anchorId="383BF9AD" wp14:editId="6D1F9C7F">
+            <wp:extent cx="2943225" cy="1228725"/>
+            <wp:effectExtent l="0" t="0" r="9525" b="9525"/>
+            <wp:docPr id="3" name="Picture 3"/>
+            <wp:cNvGraphicFramePr>
+              <a:graphicFrameLocks xmlns:a="http://schemas.openxmlformats.org/drawingml/2006/main" noChangeAspect="1"/>
+            </wp:cNvGraphicFramePr>
+            <a:graphic xmlns:a="http://schemas.openxmlformats.org/drawingml/2006/main">
+              <a:graphicData uri="http://schemas.openxmlformats.org/drawingml/2006/picture">
+                <pic:pic xmlns:pic="http://schemas.openxmlformats.org/drawingml/2006/picture">
+                  <pic:nvPicPr>
+                    <pic:cNvPr id="0" name=""/>
+                    <pic:cNvPicPr/>
+                  </pic:nvPicPr>
+                  <pic:blipFill>
+                    <a:blip r:embed="rId13"/>
+                    <a:stretch>
+                      <a:fillRect/>
+                    </a:stretch>
+                  </pic:blipFill>
+                  <pic:spPr>
+                    <a:xfrm>
+                      <a:off x="0" y="0"/>
+                      <a:ext cx="2943225" cy="1228725"/>
+                    </a:xfrm>
+                    <a:prstGeom prst="rect">
+                      <a:avLst/>
+                    </a:prstGeom>
+                  </pic:spPr>
+                </pic:pic>
+              </a:graphicData>
+            </a:graphic>
+          </wp:inline>
+        </w:drawing>
+      </w:r>
+      <w:r>
+        <w:rPr>
+          <w:b/>
+          <w:szCs w:val="22"/>
+        </w:rPr>
+        <w:t>Run 2</w:t>
+      </w:r>
+    </w:p>
+    <w:p>
+      <w:pPr>
+        <w:pStyle w:val="bp"/>
+        <w:spacing w:before="0" w:after="0"/>
+        <w:rPr>
+          <w:b/>
+          <w:szCs w:val="22"/>
+        </w:rPr>
+      </w:pPr>
+      <w:r>
+        <w:rPr>
+          <w:b/>
+          <w:szCs w:val="22"/>
+        </w:rPr>
+        <w:t>Run 2</w:t>
+      </w:r>
+    </w:p>
+    <w:p>
+      <w:pPr>
+        <w:pStyle w:val="bp"/>
+        <w:spacing w:before="0" w:after="0"/>
+        <w:rPr>
+          <w:b/>
+          <w:szCs w:val="22"/>
+        </w:rPr>
+      </w:pPr>
+      <w:r>
+        <w:rPr>
+          <w:noProof/>
+        </w:rPr>
+        <w:drawing>
+          <wp:inline distT="0" distB="0" distL="0" distR="0" wp14:anchorId="2C4C9B0C" wp14:editId="16DEDFDE">
+            <wp:extent cx="3000375" cy="1009650"/>
+            <wp:effectExtent l="0" t="0" r="9525" b="0"/>
+            <wp:docPr id="4" name="Picture 4"/>
+            <wp:cNvGraphicFramePr>
+              <a:graphicFrameLocks xmlns:a="http://schemas.openxmlformats.org/drawingml/2006/main" noChangeAspect="1"/>
+            </wp:cNvGraphicFramePr>
+            <a:graphic xmlns:a="http://schemas.openxmlformats.org/drawingml/2006/main">
+              <a:graphicData uri="http://schemas.openxmlformats.org/drawingml/2006/picture">
+                <pic:pic xmlns:pic="http://schemas.openxmlformats.org/drawingml/2006/picture">
+                  <pic:nvPicPr>
+                    <pic:cNvPr id="0" name=""/>
+                    <pic:cNvPicPr/>
+                  </pic:nvPicPr>
+                  <pic:blipFill>
+                    <a:blip r:embed="rId14"/>
+                    <a:stretch>
+                      <a:fillRect/>
+                    </a:stretch>
+                  </pic:blipFill>
+                  <pic:spPr>
+                    <a:xfrm>
+                      <a:off x="0" y="0"/>
+                      <a:ext cx="3000375" cy="1009650"/>
+                    </a:xfrm>
+                    <a:prstGeom prst="rect">
+                      <a:avLst/>
+                    </a:prstGeom>
+                  </pic:spPr>
+                </pic:pic>
+              </a:graphicData>
+            </a:graphic>
+          </wp:inline>
+        </w:drawing>
+      </w:r>
+    </w:p>
+    <w:p>
+      <w:pPr>
+        <w:pStyle w:val="bp"/>
+        <w:spacing w:before="0" w:after="0"/>
+        <w:rPr>
+          <w:b/>
+          <w:szCs w:val="22"/>
+        </w:rPr>
+      </w:pPr>
+      <w:r>
+        <w:rPr>
+          <w:b/>
+          <w:szCs w:val="22"/>
+        </w:rPr>
+        <w:t>Run 3</w:t>
+      </w:r>
+    </w:p>
+    <w:p>
+      <w:pPr>
+        <w:pStyle w:val="bp"/>
+        <w:spacing w:before="0" w:after="0"/>
+        <w:rPr>
+          <w:b/>
+          <w:szCs w:val="22"/>
+        </w:rPr>
+      </w:pPr>
+      <w:r>
+        <w:rPr>
+          <w:noProof/>
+        </w:rPr>
+        <w:drawing>
+          <wp:inline distT="0" distB="0" distL="0" distR="0" wp14:anchorId="3B4DC65C" wp14:editId="1C1515F2">
+            <wp:extent cx="2943225" cy="923925"/>
+            <wp:effectExtent l="0" t="0" r="9525" b="9525"/>
+            <wp:docPr id="5" name="Picture 5"/>
+            <wp:cNvGraphicFramePr>
+              <a:graphicFrameLocks xmlns:a="http://schemas.openxmlformats.org/drawingml/2006/main" noChangeAspect="1"/>
+            </wp:cNvGraphicFramePr>
+            <a:graphic xmlns:a="http://schemas.openxmlformats.org/drawingml/2006/main">
+              <a:graphicData uri="http://schemas.openxmlformats.org/drawingml/2006/picture">
+                <pic:pic xmlns:pic="http://schemas.openxmlformats.org/drawingml/2006/picture">
+                  <pic:nvPicPr>
+                    <pic:cNvPr id="0" name=""/>
+                    <pic:cNvPicPr/>
+                  </pic:nvPicPr>
+                  <pic:blipFill>
+                    <a:blip r:embed="rId15"/>
+                    <a:stretch>
+                      <a:fillRect/>
+                    </a:stretch>
+                  </pic:blipFill>
+                  <pic:spPr>
+                    <a:xfrm>
+                      <a:off x="0" y="0"/>
+                      <a:ext cx="2943225" cy="923925"/>
+                    </a:xfrm>
+                    <a:prstGeom prst="rect">
+                      <a:avLst/>
+                    </a:prstGeom>
+                  </pic:spPr>
+                </pic:pic>
+              </a:graphicData>
+            </a:graphic>
+          </wp:inline>
+        </w:drawing>
+      </w:r>
+    </w:p>
+    <w:p>
+      <w:pPr>
+        <w:pStyle w:val="bp"/>
+        <w:spacing w:before="0" w:after="0"/>
+        <w:rPr>
+          <w:b/>
+          <w:szCs w:val="22"/>
+        </w:rPr>
+      </w:pPr>
+      <w:r>
+        <w:rPr>
+          <w:b/>
+          <w:szCs w:val="22"/>
+        </w:rPr>
+        <w:t>Run 4</w:t>
+      </w:r>
+    </w:p>
+    <w:p>
+      <w:pPr>
+        <w:pStyle w:val="bp"/>
+        <w:spacing w:before="0" w:after="0"/>
+        <w:rPr>
+          <w:b/>
+          <w:szCs w:val="22"/>
+        </w:rPr>
+      </w:pPr>
+      <w:r>
+        <w:rPr>
+          <w:noProof/>
+        </w:rPr>
+        <w:drawing>
+          <wp:inline distT="0" distB="0" distL="0" distR="0" wp14:anchorId="5AE7D74E" wp14:editId="0E475277">
+            <wp:extent cx="3019425" cy="1104900"/>
+            <wp:effectExtent l="0" t="0" r="9525" b="0"/>
+            <wp:docPr id="6" name="Picture 6"/>
+            <wp:cNvGraphicFramePr>
+              <a:graphicFrameLocks xmlns:a="http://schemas.openxmlformats.org/drawingml/2006/main" noChangeAspect="1"/>
+            </wp:cNvGraphicFramePr>
+            <a:graphic xmlns:a="http://schemas.openxmlformats.org/drawingml/2006/main">
+              <a:graphicData uri="http://schemas.openxmlformats.org/drawingml/2006/picture">
+                <pic:pic xmlns:pic="http://schemas.openxmlformats.org/drawingml/2006/picture">
+                  <pic:nvPicPr>
+                    <pic:cNvPr id="0" name=""/>
+                    <pic:cNvPicPr/>
+                  </pic:nvPicPr>
+                  <pic:blipFill>
+                    <a:blip r:embed="rId16"/>
+                    <a:stretch>
+                      <a:fillRect/>
+                    </a:stretch>
+                  </pic:blipFill>
+                  <pic:spPr>
+                    <a:xfrm>
+                      <a:off x="0" y="0"/>
+                      <a:ext cx="3019425" cy="1104900"/>
+                    </a:xfrm>
+                    <a:prstGeom prst="rect">
+                      <a:avLst/>
+                    </a:prstGeom>
+                  </pic:spPr>
+                </pic:pic>
+              </a:graphicData>
+            </a:graphic>
+          </wp:inline>
+        </w:drawing>
+      </w:r>
+    </w:p>
+    <w:p>
+      <w:pPr>
+        <w:pStyle w:val="bp"/>
+        <w:spacing w:before="0" w:after="0"/>
+        <w:rPr>
+          <w:b/>
+          <w:szCs w:val="22"/>
+        </w:rPr>
+      </w:pPr>
+    </w:p>
+    <w:p>
+      <w:pPr>
+        <w:rPr>
+          <w:b/>
+          <w:szCs w:val="22"/>
+        </w:rPr>
+      </w:pPr>
+      <w:r>
+        <w:rPr>
+          <w:b/>
+          <w:szCs w:val="22"/>
+        </w:rPr>
+        <w:br w:type="page"/>
+      </w:r>
+    </w:p>
+    <w:p>
+      <w:pPr>
+        <w:pStyle w:val="bp"/>
+        <w:spacing w:before="0" w:after="0"/>
+        <w:rPr>
+          <w:b/>
+          <w:szCs w:val="22"/>
+        </w:rPr>
+      </w:pPr>
+      <w:r>
+        <w:rPr>
+          <w:b/>
+          <w:szCs w:val="22"/>
+        </w:rPr>
+        <w:lastRenderedPageBreak/>
+        <w:t>Run 5</w:t>
+      </w:r>
+    </w:p>
+    <w:p>
+      <w:pPr>
+        <w:pStyle w:val="bp"/>
+        <w:spacing w:before="0" w:after="0"/>
+        <w:rPr>
+          <w:b/>
+          <w:szCs w:val="22"/>
+        </w:rPr>
+      </w:pPr>
+      <w:r>
+        <w:rPr>
+          <w:noProof/>
+        </w:rPr>
+        <w:drawing>
+          <wp:inline distT="0" distB="0" distL="0" distR="0" wp14:anchorId="124501FD" wp14:editId="7C69F13E">
+            <wp:extent cx="3429000" cy="1371600"/>
+            <wp:effectExtent l="0" t="0" r="0" b="0"/>
+            <wp:docPr id="7" name="Picture 7"/>
+            <wp:cNvGraphicFramePr>
+              <a:graphicFrameLocks xmlns:a="http://schemas.openxmlformats.org/drawingml/2006/main" noChangeAspect="1"/>
+            </wp:cNvGraphicFramePr>
+            <a:graphic xmlns:a="http://schemas.openxmlformats.org/drawingml/2006/main">
+              <a:graphicData uri="http://schemas.openxmlformats.org/drawingml/2006/picture">
+                <pic:pic xmlns:pic="http://schemas.openxmlformats.org/drawingml/2006/picture">
+                  <pic:nvPicPr>
+                    <pic:cNvPr id="0" name=""/>
+                    <pic:cNvPicPr/>
+                  </pic:nvPicPr>
+                  <pic:blipFill>
+                    <a:blip r:embed="rId17"/>
+                    <a:stretch>
+                      <a:fillRect/>
+                    </a:stretch>
+                  </pic:blipFill>
+                  <pic:spPr>
+                    <a:xfrm>
+                      <a:off x="0" y="0"/>
+                      <a:ext cx="3429000" cy="1371600"/>
+                    </a:xfrm>
+                    <a:prstGeom prst="rect">
+                      <a:avLst/>
+                    </a:prstGeom>
+                  </pic:spPr>
+                </pic:pic>
+              </a:graphicData>
+            </a:graphic>
+          </wp:inline>
+        </w:drawing>
+      </w:r>
     </w:p>
     <w:sectPr>
       <w:pgSz w:w="15840" w:h="12240" w:orient="landscape" w:code="1"/>
@@ -2335,7 +3754,7 @@
         <w:rStyle w:val="PageNumber"/>
         <w:noProof/>
       </w:rPr>
-      <w:t>6</w:t>
+      <w:t>8</w:t>
     </w:r>
     <w:r>
       <w:rPr>
@@ -2372,7 +3791,7 @@
         <w:rStyle w:val="PageNumber"/>
         <w:noProof/>
       </w:rPr>
-      <w:t>6</w:t>
+      <w:t>10</w:t>
     </w:r>
     <w:r>
       <w:rPr>

</xml_diff>